<commit_message>
comment some unnecessary code
</commit_message>
<xml_diff>
--- a/report.docx
+++ b/report.docx
@@ -1481,6 +1481,14 @@
         </w:rPr>
         <w:t>02</w:t>
       </w:r>
+      <w:r>
+        <w:rPr>
+          <w:rFonts w:ascii="Times New Roman" w:hAnsi="Times New Roman" w:cs="Times New Roman"/>
+          <w:sz w:val="24"/>
+          <w:szCs w:val="24"/>
+        </w:rPr>
+        <w:t>5</w:t>
+      </w:r>
     </w:p>
     <w:p>
       <w:pPr>
@@ -1531,7 +1539,15 @@
           <w:sz w:val="24"/>
           <w:szCs w:val="24"/>
         </w:rPr>
-        <w:t>05</w:t>
+        <w:t>0</w:t>
+      </w:r>
+      <w:r>
+        <w:rPr>
+          <w:rFonts w:ascii="Times New Roman" w:hAnsi="Times New Roman" w:cs="Times New Roman"/>
+          <w:sz w:val="24"/>
+          <w:szCs w:val="24"/>
+        </w:rPr>
+        <w:t>4</w:t>
       </w:r>
     </w:p>
     <w:p>
@@ -1549,23 +1565,7 @@
           <w:sz w:val="24"/>
           <w:szCs w:val="24"/>
         </w:rPr>
-        <w:t>high min_conf = 0.</w:t>
-      </w:r>
-      <w:r>
-        <w:rPr>
-          <w:rFonts w:ascii="Times New Roman" w:hAnsi="Times New Roman" w:cs="Times New Roman"/>
-          <w:sz w:val="24"/>
-          <w:szCs w:val="24"/>
-        </w:rPr>
-        <w:t>0</w:t>
-      </w:r>
-      <w:r>
-        <w:rPr>
-          <w:rFonts w:ascii="Times New Roman" w:hAnsi="Times New Roman" w:cs="Times New Roman"/>
-          <w:sz w:val="24"/>
-          <w:szCs w:val="24"/>
-        </w:rPr>
-        <w:t xml:space="preserve">5 </w:t>
+        <w:t xml:space="preserve">high min_conf = 0.5 </w:t>
       </w:r>
     </w:p>
     <w:p>
@@ -1952,6 +1952,96 @@
                 <w:sz w:val="24"/>
                 <w:szCs w:val="24"/>
               </w:rPr>
+              <w:t>4</w:t>
+            </w:r>
+            <w:r>
+              <w:rPr>
+                <w:rFonts w:ascii="Times New Roman" w:hAnsi="Times New Roman" w:cs="Times New Roman"/>
+                <w:sz w:val="24"/>
+                <w:szCs w:val="24"/>
+              </w:rPr>
+              <w:t>.47</w:t>
+            </w:r>
+          </w:p>
+        </w:tc>
+        <w:tc>
+          <w:tcPr>
+            <w:tcW w:w="1379" w:type="dxa"/>
+          </w:tcPr>
+          <w:p>
+            <w:pPr>
+              <w:rPr>
+                <w:rFonts w:ascii="Times New Roman" w:hAnsi="Times New Roman" w:cs="Times New Roman"/>
+                <w:sz w:val="24"/>
+                <w:szCs w:val="24"/>
+              </w:rPr>
+            </w:pPr>
+            <w:r>
+              <w:rPr>
+                <w:rFonts w:ascii="Times New Roman" w:hAnsi="Times New Roman" w:cs="Times New Roman" w:hint="eastAsia"/>
+                <w:sz w:val="24"/>
+                <w:szCs w:val="24"/>
+              </w:rPr>
+              <w:t>0</w:t>
+            </w:r>
+            <w:r>
+              <w:rPr>
+                <w:rFonts w:ascii="Times New Roman" w:hAnsi="Times New Roman" w:cs="Times New Roman"/>
+                <w:sz w:val="24"/>
+                <w:szCs w:val="24"/>
+              </w:rPr>
+              <w:t>.63</w:t>
+            </w:r>
+          </w:p>
+        </w:tc>
+        <w:tc>
+          <w:tcPr>
+            <w:tcW w:w="1571" w:type="dxa"/>
+          </w:tcPr>
+          <w:p>
+            <w:pPr>
+              <w:rPr>
+                <w:rFonts w:ascii="Times New Roman" w:hAnsi="Times New Roman" w:cs="Times New Roman"/>
+                <w:sz w:val="24"/>
+                <w:szCs w:val="24"/>
+              </w:rPr>
+            </w:pPr>
+            <w:r>
+              <w:rPr>
+                <w:rFonts w:ascii="Times New Roman" w:hAnsi="Times New Roman" w:cs="Times New Roman" w:hint="eastAsia"/>
+                <w:sz w:val="24"/>
+                <w:szCs w:val="24"/>
+              </w:rPr>
+              <w:t>2</w:t>
+            </w:r>
+            <w:r>
+              <w:rPr>
+                <w:rFonts w:ascii="Times New Roman" w:hAnsi="Times New Roman" w:cs="Times New Roman"/>
+                <w:sz w:val="24"/>
+                <w:szCs w:val="24"/>
+              </w:rPr>
+              <w:t>086</w:t>
+            </w:r>
+          </w:p>
+        </w:tc>
+        <w:tc>
+          <w:tcPr>
+            <w:tcW w:w="1380" w:type="dxa"/>
+          </w:tcPr>
+          <w:p>
+            <w:pPr>
+              <w:rPr>
+                <w:rFonts w:ascii="Times New Roman" w:hAnsi="Times New Roman" w:cs="Times New Roman"/>
+                <w:sz w:val="24"/>
+                <w:szCs w:val="24"/>
+              </w:rPr>
+            </w:pPr>
+            <w:r>
+              <w:rPr>
+                <w:rFonts w:ascii="Times New Roman" w:hAnsi="Times New Roman" w:cs="Times New Roman" w:hint="eastAsia"/>
+                <w:sz w:val="24"/>
+                <w:szCs w:val="24"/>
+              </w:rPr>
               <w:t>1</w:t>
             </w:r>
             <w:r>
@@ -1960,97 +2050,7 @@
                 <w:sz w:val="24"/>
                 <w:szCs w:val="24"/>
               </w:rPr>
-              <w:t>8.36</w:t>
-            </w:r>
-          </w:p>
-        </w:tc>
-        <w:tc>
-          <w:tcPr>
-            <w:tcW w:w="1379" w:type="dxa"/>
-          </w:tcPr>
-          <w:p>
-            <w:pPr>
-              <w:rPr>
-                <w:rFonts w:ascii="Times New Roman" w:hAnsi="Times New Roman" w:cs="Times New Roman"/>
-                <w:sz w:val="24"/>
-                <w:szCs w:val="24"/>
-              </w:rPr>
-            </w:pPr>
-            <w:r>
-              <w:rPr>
-                <w:rFonts w:ascii="Times New Roman" w:hAnsi="Times New Roman" w:cs="Times New Roman" w:hint="eastAsia"/>
-                <w:sz w:val="24"/>
-                <w:szCs w:val="24"/>
-              </w:rPr>
-              <w:t>5</w:t>
-            </w:r>
-            <w:r>
-              <w:rPr>
-                <w:rFonts w:ascii="Times New Roman" w:hAnsi="Times New Roman" w:cs="Times New Roman"/>
-                <w:sz w:val="24"/>
-                <w:szCs w:val="24"/>
-              </w:rPr>
-              <w:t>9.21</w:t>
-            </w:r>
-          </w:p>
-        </w:tc>
-        <w:tc>
-          <w:tcPr>
-            <w:tcW w:w="1571" w:type="dxa"/>
-          </w:tcPr>
-          <w:p>
-            <w:pPr>
-              <w:rPr>
-                <w:rFonts w:ascii="Times New Roman" w:hAnsi="Times New Roman" w:cs="Times New Roman"/>
-                <w:sz w:val="24"/>
-                <w:szCs w:val="24"/>
-              </w:rPr>
-            </w:pPr>
-            <w:r>
-              <w:rPr>
-                <w:rFonts w:ascii="Times New Roman" w:hAnsi="Times New Roman" w:cs="Times New Roman" w:hint="eastAsia"/>
-                <w:sz w:val="24"/>
-                <w:szCs w:val="24"/>
-              </w:rPr>
-              <w:t>1</w:t>
-            </w:r>
-            <w:r>
-              <w:rPr>
-                <w:rFonts w:ascii="Times New Roman" w:hAnsi="Times New Roman" w:cs="Times New Roman"/>
-                <w:sz w:val="24"/>
-                <w:szCs w:val="24"/>
-              </w:rPr>
-              <w:t>0287</w:t>
-            </w:r>
-          </w:p>
-        </w:tc>
-        <w:tc>
-          <w:tcPr>
-            <w:tcW w:w="1380" w:type="dxa"/>
-          </w:tcPr>
-          <w:p>
-            <w:pPr>
-              <w:rPr>
-                <w:rFonts w:ascii="Times New Roman" w:hAnsi="Times New Roman" w:cs="Times New Roman"/>
-                <w:sz w:val="24"/>
-                <w:szCs w:val="24"/>
-              </w:rPr>
-            </w:pPr>
-            <w:r>
-              <w:rPr>
-                <w:rFonts w:ascii="Times New Roman" w:hAnsi="Times New Roman" w:cs="Times New Roman" w:hint="eastAsia"/>
-                <w:sz w:val="24"/>
-                <w:szCs w:val="24"/>
-              </w:rPr>
-              <w:t>1</w:t>
-            </w:r>
-            <w:r>
-              <w:rPr>
-                <w:rFonts w:ascii="Times New Roman" w:hAnsi="Times New Roman" w:cs="Times New Roman"/>
-                <w:sz w:val="24"/>
-                <w:szCs w:val="24"/>
-              </w:rPr>
-              <w:t>799</w:t>
+              <w:t>110</w:t>
             </w:r>
           </w:p>
         </w:tc>
@@ -2134,6 +2134,96 @@
                 <w:sz w:val="24"/>
                 <w:szCs w:val="24"/>
               </w:rPr>
+              <w:t>4</w:t>
+            </w:r>
+            <w:r>
+              <w:rPr>
+                <w:rFonts w:ascii="Times New Roman" w:hAnsi="Times New Roman" w:cs="Times New Roman"/>
+                <w:sz w:val="24"/>
+                <w:szCs w:val="24"/>
+              </w:rPr>
+              <w:t>.45</w:t>
+            </w:r>
+          </w:p>
+        </w:tc>
+        <w:tc>
+          <w:tcPr>
+            <w:tcW w:w="1379" w:type="dxa"/>
+          </w:tcPr>
+          <w:p>
+            <w:pPr>
+              <w:rPr>
+                <w:rFonts w:ascii="Times New Roman" w:hAnsi="Times New Roman" w:cs="Times New Roman"/>
+                <w:sz w:val="24"/>
+                <w:szCs w:val="24"/>
+              </w:rPr>
+            </w:pPr>
+            <w:r>
+              <w:rPr>
+                <w:rFonts w:ascii="Times New Roman" w:hAnsi="Times New Roman" w:cs="Times New Roman" w:hint="eastAsia"/>
+                <w:sz w:val="24"/>
+                <w:szCs w:val="24"/>
+              </w:rPr>
+              <w:t>0</w:t>
+            </w:r>
+            <w:r>
+              <w:rPr>
+                <w:rFonts w:ascii="Times New Roman" w:hAnsi="Times New Roman" w:cs="Times New Roman"/>
+                <w:sz w:val="24"/>
+                <w:szCs w:val="24"/>
+              </w:rPr>
+              <w:t>.63</w:t>
+            </w:r>
+          </w:p>
+        </w:tc>
+        <w:tc>
+          <w:tcPr>
+            <w:tcW w:w="1571" w:type="dxa"/>
+          </w:tcPr>
+          <w:p>
+            <w:pPr>
+              <w:rPr>
+                <w:rFonts w:ascii="Times New Roman" w:hAnsi="Times New Roman" w:cs="Times New Roman"/>
+                <w:sz w:val="24"/>
+                <w:szCs w:val="24"/>
+              </w:rPr>
+            </w:pPr>
+            <w:r>
+              <w:rPr>
+                <w:rFonts w:ascii="Times New Roman" w:hAnsi="Times New Roman" w:cs="Times New Roman" w:hint="eastAsia"/>
+                <w:sz w:val="24"/>
+                <w:szCs w:val="24"/>
+              </w:rPr>
+              <w:t>2</w:t>
+            </w:r>
+            <w:r>
+              <w:rPr>
+                <w:rFonts w:ascii="Times New Roman" w:hAnsi="Times New Roman" w:cs="Times New Roman"/>
+                <w:sz w:val="24"/>
+                <w:szCs w:val="24"/>
+              </w:rPr>
+              <w:t>046</w:t>
+            </w:r>
+          </w:p>
+        </w:tc>
+        <w:tc>
+          <w:tcPr>
+            <w:tcW w:w="1380" w:type="dxa"/>
+          </w:tcPr>
+          <w:p>
+            <w:pPr>
+              <w:rPr>
+                <w:rFonts w:ascii="Times New Roman" w:hAnsi="Times New Roman" w:cs="Times New Roman"/>
+                <w:sz w:val="24"/>
+                <w:szCs w:val="24"/>
+              </w:rPr>
+            </w:pPr>
+            <w:r>
+              <w:rPr>
+                <w:rFonts w:ascii="Times New Roman" w:hAnsi="Times New Roman" w:cs="Times New Roman" w:hint="eastAsia"/>
+                <w:sz w:val="24"/>
+                <w:szCs w:val="24"/>
+              </w:rPr>
               <w:t>1</w:t>
             </w:r>
             <w:r>
@@ -2142,97 +2232,7 @@
                 <w:sz w:val="24"/>
                 <w:szCs w:val="24"/>
               </w:rPr>
-              <w:t>8.31</w:t>
-            </w:r>
-          </w:p>
-        </w:tc>
-        <w:tc>
-          <w:tcPr>
-            <w:tcW w:w="1379" w:type="dxa"/>
-          </w:tcPr>
-          <w:p>
-            <w:pPr>
-              <w:rPr>
-                <w:rFonts w:ascii="Times New Roman" w:hAnsi="Times New Roman" w:cs="Times New Roman"/>
-                <w:sz w:val="24"/>
-                <w:szCs w:val="24"/>
-              </w:rPr>
-            </w:pPr>
-            <w:r>
-              <w:rPr>
-                <w:rFonts w:ascii="Times New Roman" w:hAnsi="Times New Roman" w:cs="Times New Roman" w:hint="eastAsia"/>
-                <w:sz w:val="24"/>
-                <w:szCs w:val="24"/>
-              </w:rPr>
-              <w:t>5</w:t>
-            </w:r>
-            <w:r>
-              <w:rPr>
-                <w:rFonts w:ascii="Times New Roman" w:hAnsi="Times New Roman" w:cs="Times New Roman"/>
-                <w:sz w:val="24"/>
-                <w:szCs w:val="24"/>
-              </w:rPr>
-              <w:t>9.35</w:t>
-            </w:r>
-          </w:p>
-        </w:tc>
-        <w:tc>
-          <w:tcPr>
-            <w:tcW w:w="1571" w:type="dxa"/>
-          </w:tcPr>
-          <w:p>
-            <w:pPr>
-              <w:rPr>
-                <w:rFonts w:ascii="Times New Roman" w:hAnsi="Times New Roman" w:cs="Times New Roman"/>
-                <w:sz w:val="24"/>
-                <w:szCs w:val="24"/>
-              </w:rPr>
-            </w:pPr>
-            <w:r>
-              <w:rPr>
-                <w:rFonts w:ascii="Times New Roman" w:hAnsi="Times New Roman" w:cs="Times New Roman" w:hint="eastAsia"/>
-                <w:sz w:val="24"/>
-                <w:szCs w:val="24"/>
-              </w:rPr>
-              <w:t>3</w:t>
-            </w:r>
-            <w:r>
-              <w:rPr>
-                <w:rFonts w:ascii="Times New Roman" w:hAnsi="Times New Roman" w:cs="Times New Roman"/>
-                <w:sz w:val="24"/>
-                <w:szCs w:val="24"/>
-              </w:rPr>
-              <w:t>295</w:t>
-            </w:r>
-          </w:p>
-        </w:tc>
-        <w:tc>
-          <w:tcPr>
-            <w:tcW w:w="1380" w:type="dxa"/>
-          </w:tcPr>
-          <w:p>
-            <w:pPr>
-              <w:rPr>
-                <w:rFonts w:ascii="Times New Roman" w:hAnsi="Times New Roman" w:cs="Times New Roman"/>
-                <w:sz w:val="24"/>
-                <w:szCs w:val="24"/>
-              </w:rPr>
-            </w:pPr>
-            <w:r>
-              <w:rPr>
-                <w:rFonts w:ascii="Times New Roman" w:hAnsi="Times New Roman" w:cs="Times New Roman" w:hint="eastAsia"/>
-                <w:sz w:val="24"/>
-                <w:szCs w:val="24"/>
-              </w:rPr>
-              <w:t>6</w:t>
-            </w:r>
-            <w:r>
-              <w:rPr>
-                <w:rFonts w:ascii="Times New Roman" w:hAnsi="Times New Roman" w:cs="Times New Roman"/>
-                <w:sz w:val="24"/>
-                <w:szCs w:val="24"/>
-              </w:rPr>
-              <w:t>11</w:t>
+              <w:t>103</w:t>
             </w:r>
           </w:p>
         </w:tc>
@@ -2324,7 +2324,7 @@
                 <w:sz w:val="24"/>
                 <w:szCs w:val="24"/>
               </w:rPr>
-              <w:t>.14</w:t>
+              <w:t>.64</w:t>
             </w:r>
           </w:p>
         </w:tc>
@@ -2346,15 +2346,15 @@
                 <w:sz w:val="24"/>
                 <w:szCs w:val="24"/>
               </w:rPr>
-              <w:t>5</w:t>
-            </w:r>
-            <w:r>
-              <w:rPr>
-                <w:rFonts w:ascii="Times New Roman" w:hAnsi="Times New Roman" w:cs="Times New Roman"/>
-                <w:sz w:val="24"/>
-                <w:szCs w:val="24"/>
-              </w:rPr>
-              <w:t>8.90</w:t>
+              <w:t>0</w:t>
+            </w:r>
+            <w:r>
+              <w:rPr>
+                <w:rFonts w:ascii="Times New Roman" w:hAnsi="Times New Roman" w:cs="Times New Roman"/>
+                <w:sz w:val="24"/>
+                <w:szCs w:val="24"/>
+              </w:rPr>
+              <w:t>.59</w:t>
             </w:r>
           </w:p>
         </w:tc>
@@ -2376,7 +2376,15 @@
                 <w:sz w:val="24"/>
                 <w:szCs w:val="24"/>
               </w:rPr>
-              <w:t>2</w:t>
+              <w:t>1</w:t>
+            </w:r>
+            <w:r>
+              <w:rPr>
+                <w:rFonts w:ascii="Times New Roman" w:hAnsi="Times New Roman" w:cs="Times New Roman"/>
+                <w:sz w:val="24"/>
+                <w:szCs w:val="24"/>
+              </w:rPr>
+              <w:t>6</w:t>
             </w:r>
           </w:p>
         </w:tc>
@@ -2395,6 +2403,14 @@
             <w:r>
               <w:rPr>
                 <w:rFonts w:ascii="Times New Roman" w:hAnsi="Times New Roman" w:cs="Times New Roman" w:hint="eastAsia"/>
+                <w:sz w:val="24"/>
+                <w:szCs w:val="24"/>
+              </w:rPr>
+              <w:t>1</w:t>
+            </w:r>
+            <w:r>
+              <w:rPr>
+                <w:rFonts w:ascii="Times New Roman" w:hAnsi="Times New Roman" w:cs="Times New Roman"/>
                 <w:sz w:val="24"/>
                 <w:szCs w:val="24"/>
               </w:rPr>
@@ -2490,7 +2506,7 @@
                 <w:sz w:val="24"/>
                 <w:szCs w:val="24"/>
               </w:rPr>
-              <w:t>.14</w:t>
+              <w:t>.58</w:t>
             </w:r>
           </w:p>
         </w:tc>
@@ -2512,38 +2528,46 @@
                 <w:sz w:val="24"/>
                 <w:szCs w:val="24"/>
               </w:rPr>
+              <w:t>0</w:t>
+            </w:r>
+            <w:r>
+              <w:rPr>
+                <w:rFonts w:ascii="Times New Roman" w:hAnsi="Times New Roman" w:cs="Times New Roman"/>
+                <w:sz w:val="24"/>
+                <w:szCs w:val="24"/>
+              </w:rPr>
+              <w:t>.63</w:t>
+            </w:r>
+          </w:p>
+        </w:tc>
+        <w:tc>
+          <w:tcPr>
+            <w:tcW w:w="1571" w:type="dxa"/>
+          </w:tcPr>
+          <w:p>
+            <w:pPr>
+              <w:rPr>
+                <w:rFonts w:ascii="Times New Roman" w:hAnsi="Times New Roman" w:cs="Times New Roman"/>
+                <w:sz w:val="24"/>
+                <w:szCs w:val="24"/>
+              </w:rPr>
+            </w:pPr>
+            <w:r>
+              <w:rPr>
+                <w:rFonts w:ascii="Times New Roman" w:hAnsi="Times New Roman" w:cs="Times New Roman" w:hint="eastAsia"/>
+                <w:sz w:val="24"/>
+                <w:szCs w:val="24"/>
+              </w:rPr>
+              <w:t>1</w:t>
+            </w:r>
+            <w:r>
+              <w:rPr>
+                <w:rFonts w:ascii="Times New Roman" w:hAnsi="Times New Roman" w:cs="Times New Roman"/>
+                <w:sz w:val="24"/>
+                <w:szCs w:val="24"/>
+              </w:rPr>
               <w:t>5</w:t>
             </w:r>
-            <w:r>
-              <w:rPr>
-                <w:rFonts w:ascii="Times New Roman" w:hAnsi="Times New Roman" w:cs="Times New Roman"/>
-                <w:sz w:val="24"/>
-                <w:szCs w:val="24"/>
-              </w:rPr>
-              <w:t>9.11</w:t>
-            </w:r>
-          </w:p>
-        </w:tc>
-        <w:tc>
-          <w:tcPr>
-            <w:tcW w:w="1571" w:type="dxa"/>
-          </w:tcPr>
-          <w:p>
-            <w:pPr>
-              <w:rPr>
-                <w:rFonts w:ascii="Times New Roman" w:hAnsi="Times New Roman" w:cs="Times New Roman"/>
-                <w:sz w:val="24"/>
-                <w:szCs w:val="24"/>
-              </w:rPr>
-            </w:pPr>
-            <w:r>
-              <w:rPr>
-                <w:rFonts w:ascii="Times New Roman" w:hAnsi="Times New Roman" w:cs="Times New Roman" w:hint="eastAsia"/>
-                <w:sz w:val="24"/>
-                <w:szCs w:val="24"/>
-              </w:rPr>
-              <w:t>2</w:t>
-            </w:r>
           </w:p>
         </w:tc>
         <w:tc>
@@ -2564,7 +2588,15 @@
                 <w:sz w:val="24"/>
                 <w:szCs w:val="24"/>
               </w:rPr>
-              <w:t>2</w:t>
+              <w:t>1</w:t>
+            </w:r>
+            <w:r>
+              <w:rPr>
+                <w:rFonts w:ascii="Times New Roman" w:hAnsi="Times New Roman" w:cs="Times New Roman"/>
+                <w:sz w:val="24"/>
+                <w:szCs w:val="24"/>
+              </w:rPr>
+              <w:t>1</w:t>
             </w:r>
           </w:p>
         </w:tc>
@@ -2582,7 +2614,7 @@
     <w:p>
       <w:pPr>
         <w:rPr>
-          <w:rFonts w:ascii="Times New Roman" w:hAnsi="Times New Roman" w:cs="Times New Roman"/>
+          <w:rFonts w:ascii="Times New Roman" w:hAnsi="Times New Roman" w:cs="Times New Roman" w:hint="eastAsia"/>
           <w:sz w:val="24"/>
           <w:szCs w:val="24"/>
         </w:rPr>
@@ -2612,11 +2644,35 @@
       </w:pPr>
       <w:r>
         <w:rPr>
-          <w:rFonts w:ascii="Times New Roman" w:hAnsi="Times New Roman" w:cs="Times New Roman"/>
-          <w:sz w:val="24"/>
-          <w:szCs w:val="24"/>
-        </w:rPr>
-        <w:t>Increasing min_sup reduces the time used of Apriori, because more frequent patterns can be pruned in process, thus increase the speed for pattern generation.</w:t>
+          <w:rFonts w:ascii="Times New Roman" w:hAnsi="Times New Roman" w:cs="Times New Roman" w:hint="eastAsia"/>
+          <w:sz w:val="24"/>
+          <w:szCs w:val="24"/>
+        </w:rPr>
+        <w:t>S</w:t>
+      </w:r>
+      <w:r>
+        <w:rPr>
+          <w:rFonts w:ascii="Times New Roman" w:hAnsi="Times New Roman" w:cs="Times New Roman"/>
+          <w:sz w:val="24"/>
+          <w:szCs w:val="24"/>
+        </w:rPr>
+        <w:t xml:space="preserve">imilar as </w:t>
+      </w:r>
+      <w:r>
+        <w:rPr>
+          <w:rFonts w:ascii="Times New Roman" w:hAnsi="Times New Roman" w:cs="Times New Roman"/>
+          <w:sz w:val="24"/>
+          <w:szCs w:val="24"/>
+        </w:rPr>
+        <w:t>observation</w:t>
+      </w:r>
+      <w:r>
+        <w:rPr>
+          <w:rFonts w:ascii="Times New Roman" w:hAnsi="Times New Roman" w:cs="Times New Roman"/>
+          <w:sz w:val="24"/>
+          <w:szCs w:val="24"/>
+        </w:rPr>
+        <w:t>s mentioned.</w:t>
       </w:r>
     </w:p>
     <w:p>
@@ -2628,17 +2684,17 @@
         </w:numPr>
         <w:ind w:firstLineChars="0"/>
         <w:rPr>
+          <w:rFonts w:ascii="Times New Roman" w:hAnsi="Times New Roman" w:cs="Times New Roman"/>
+          <w:sz w:val="24"/>
+          <w:szCs w:val="24"/>
+        </w:rPr>
+      </w:pPr>
+      <w:r>
+        <w:rPr>
           <w:rFonts w:ascii="Times New Roman" w:hAnsi="Times New Roman" w:cs="Times New Roman" w:hint="eastAsia"/>
           <w:sz w:val="24"/>
           <w:szCs w:val="24"/>
         </w:rPr>
-      </w:pPr>
-      <w:r>
-        <w:rPr>
-          <w:rFonts w:ascii="Times New Roman" w:hAnsi="Times New Roman" w:cs="Times New Roman" w:hint="eastAsia"/>
-          <w:sz w:val="24"/>
-          <w:szCs w:val="24"/>
-        </w:rPr>
         <w:t>T</w:t>
       </w:r>
       <w:r>
@@ -2647,7 +2703,7 @@
           <w:sz w:val="24"/>
           <w:szCs w:val="24"/>
         </w:rPr>
-        <w:t xml:space="preserve">ime used of FP-tree does not be reduces because min_sup and min_conf does not reduces the candidate patterns generated, unlike Apriori </w:t>
+        <w:t>he only different is the time-used for FP-tree is approximately less or equal to the time-used for Apriori, this should because to the difference of datasets.</w:t>
       </w:r>
     </w:p>
     <w:p>
@@ -2666,11 +2722,1219 @@
       </w:pPr>
       <w:r>
         <w:rPr>
-          <w:rFonts w:ascii="Times New Roman" w:hAnsi="Times New Roman" w:cs="Times New Roman"/>
-          <w:sz w:val="24"/>
-          <w:szCs w:val="24"/>
-        </w:rPr>
-        <w:t>But at the same time, number of rules found decreased in both algorithm as the threshold of support for rules is increased.</w:t>
+          <w:rFonts w:ascii="Times New Roman" w:hAnsi="Times New Roman" w:cs="Times New Roman" w:hint="eastAsia"/>
+          <w:sz w:val="24"/>
+          <w:szCs w:val="24"/>
+        </w:rPr>
+        <w:t>T</w:t>
+      </w:r>
+      <w:r>
+        <w:rPr>
+          <w:rFonts w:ascii="Times New Roman" w:hAnsi="Times New Roman" w:cs="Times New Roman"/>
+          <w:sz w:val="24"/>
+          <w:szCs w:val="24"/>
+        </w:rPr>
+        <w:t xml:space="preserve">hus the relative time used depends on dataset but not the parameters. We cannot conclude that Apriori is always slower or faster than FP-tree. </w:t>
+      </w:r>
+    </w:p>
+    <w:p>
+      <w:pPr>
+        <w:spacing w:after="0" w:line="240" w:lineRule="auto"/>
+        <w:rPr>
+          <w:rFonts w:ascii="Times New Roman" w:hAnsi="Times New Roman" w:cs="Times New Roman"/>
+          <w:sz w:val="24"/>
+          <w:szCs w:val="24"/>
+        </w:rPr>
+      </w:pPr>
+      <w:r>
+        <w:rPr>
+          <w:rFonts w:ascii="Times New Roman" w:hAnsi="Times New Roman" w:cs="Times New Roman"/>
+          <w:sz w:val="24"/>
+          <w:szCs w:val="24"/>
+        </w:rPr>
+        <w:br w:type="page"/>
+      </w:r>
+    </w:p>
+    <w:p>
+      <w:pPr>
+        <w:rPr>
+          <w:rFonts w:ascii="Times New Roman" w:hAnsi="Times New Roman" w:cs="Times New Roman"/>
+          <w:sz w:val="24"/>
+          <w:szCs w:val="24"/>
+        </w:rPr>
+      </w:pPr>
+      <w:r>
+        <w:rPr>
+          <w:rFonts w:ascii="Times New Roman" w:hAnsi="Times New Roman" w:cs="Times New Roman"/>
+          <w:sz w:val="24"/>
+          <w:szCs w:val="24"/>
+        </w:rPr>
+        <w:lastRenderedPageBreak/>
+        <w:t xml:space="preserve">Experiment on </w:t>
+      </w:r>
+      <w:r>
+        <w:rPr>
+          <w:rFonts w:ascii="Times New Roman" w:hAnsi="Times New Roman" w:cs="Times New Roman"/>
+          <w:sz w:val="24"/>
+          <w:szCs w:val="24"/>
+        </w:rPr>
+        <w:t xml:space="preserve">Kaggle </w:t>
+      </w:r>
+      <w:r>
+        <w:rPr>
+          <w:rFonts w:ascii="Times New Roman" w:hAnsi="Times New Roman" w:cs="Times New Roman"/>
+          <w:sz w:val="24"/>
+          <w:szCs w:val="24"/>
+        </w:rPr>
+        <w:t xml:space="preserve">dataset </w:t>
+      </w:r>
+      <w:r>
+        <w:rPr>
+          <w:rFonts w:ascii="Times New Roman" w:hAnsi="Times New Roman" w:cs="Times New Roman"/>
+          <w:sz w:val="24"/>
+          <w:szCs w:val="24"/>
+        </w:rPr>
+        <w:t>basket_analysis</w:t>
+      </w:r>
+      <w:r>
+        <w:rPr>
+          <w:rFonts w:ascii="Times New Roman" w:hAnsi="Times New Roman" w:cs="Times New Roman"/>
+          <w:sz w:val="24"/>
+          <w:szCs w:val="24"/>
+        </w:rPr>
+        <w:t>.txt, l</w:t>
+      </w:r>
+      <w:r>
+        <w:rPr>
+          <w:rFonts w:ascii="Times New Roman" w:hAnsi="Times New Roman" w:cs="Times New Roman"/>
+          <w:sz w:val="24"/>
+          <w:szCs w:val="24"/>
+        </w:rPr>
+        <w:t xml:space="preserve">et </w:t>
+      </w:r>
+    </w:p>
+    <w:p>
+      <w:pPr>
+        <w:ind w:firstLine="420"/>
+        <w:rPr>
+          <w:rFonts w:ascii="Times New Roman" w:hAnsi="Times New Roman" w:cs="Times New Roman"/>
+          <w:sz w:val="24"/>
+          <w:szCs w:val="24"/>
+        </w:rPr>
+      </w:pPr>
+      <w:r>
+        <w:rPr>
+          <w:rFonts w:ascii="Times New Roman" w:hAnsi="Times New Roman" w:cs="Times New Roman"/>
+          <w:sz w:val="24"/>
+          <w:szCs w:val="24"/>
+        </w:rPr>
+        <w:t>low min_sup = 0.</w:t>
+      </w:r>
+      <w:r>
+        <w:rPr>
+          <w:rFonts w:ascii="Times New Roman" w:hAnsi="Times New Roman" w:cs="Times New Roman"/>
+          <w:sz w:val="24"/>
+          <w:szCs w:val="24"/>
+        </w:rPr>
+        <w:t>1</w:t>
+      </w:r>
+    </w:p>
+    <w:p>
+      <w:pPr>
+        <w:ind w:firstLine="420"/>
+        <w:rPr>
+          <w:rFonts w:ascii="Times New Roman" w:hAnsi="Times New Roman" w:cs="Times New Roman"/>
+          <w:sz w:val="24"/>
+          <w:szCs w:val="24"/>
+        </w:rPr>
+      </w:pPr>
+      <w:r>
+        <w:rPr>
+          <w:rFonts w:ascii="Times New Roman" w:hAnsi="Times New Roman" w:cs="Times New Roman"/>
+          <w:sz w:val="24"/>
+          <w:szCs w:val="24"/>
+        </w:rPr>
+        <w:t>low min_conf = 0.</w:t>
+      </w:r>
+      <w:r>
+        <w:rPr>
+          <w:rFonts w:ascii="Times New Roman" w:hAnsi="Times New Roman" w:cs="Times New Roman"/>
+          <w:sz w:val="24"/>
+          <w:szCs w:val="24"/>
+        </w:rPr>
+        <w:t>1</w:t>
+      </w:r>
+    </w:p>
+    <w:p>
+      <w:pPr>
+        <w:ind w:firstLine="420"/>
+        <w:rPr>
+          <w:rFonts w:ascii="Times New Roman" w:hAnsi="Times New Roman" w:cs="Times New Roman"/>
+          <w:sz w:val="24"/>
+          <w:szCs w:val="24"/>
+        </w:rPr>
+      </w:pPr>
+      <w:r>
+        <w:rPr>
+          <w:rFonts w:ascii="Times New Roman" w:hAnsi="Times New Roman" w:cs="Times New Roman"/>
+          <w:sz w:val="24"/>
+          <w:szCs w:val="24"/>
+        </w:rPr>
+        <w:t>high min_sup = 0.</w:t>
+      </w:r>
+      <w:r>
+        <w:rPr>
+          <w:rFonts w:ascii="Times New Roman" w:hAnsi="Times New Roman" w:cs="Times New Roman"/>
+          <w:sz w:val="24"/>
+          <w:szCs w:val="24"/>
+        </w:rPr>
+        <w:t>2</w:t>
+      </w:r>
+    </w:p>
+    <w:p>
+      <w:pPr>
+        <w:ind w:firstLine="420"/>
+        <w:rPr>
+          <w:rFonts w:ascii="Times New Roman" w:hAnsi="Times New Roman" w:cs="Times New Roman"/>
+          <w:sz w:val="24"/>
+          <w:szCs w:val="24"/>
+        </w:rPr>
+      </w:pPr>
+      <w:r>
+        <w:rPr>
+          <w:rFonts w:ascii="Times New Roman" w:hAnsi="Times New Roman" w:cs="Times New Roman"/>
+          <w:sz w:val="24"/>
+          <w:szCs w:val="24"/>
+        </w:rPr>
+        <w:t xml:space="preserve">high min_conf = 0.5 </w:t>
+      </w:r>
+    </w:p>
+    <w:p>
+      <w:pPr>
+        <w:rPr>
+          <w:rFonts w:ascii="Times New Roman" w:hAnsi="Times New Roman" w:cs="Times New Roman"/>
+          <w:sz w:val="24"/>
+          <w:szCs w:val="24"/>
+        </w:rPr>
+      </w:pPr>
+      <w:r>
+        <w:rPr>
+          <w:rFonts w:ascii="Times New Roman" w:hAnsi="Times New Roman" w:cs="Times New Roman"/>
+          <w:sz w:val="24"/>
+          <w:szCs w:val="24"/>
+        </w:rPr>
+        <w:t>Record the time used by apriori and FP-tree under different combination of parameters mentioned, with the number of rules found respectively</w:t>
+      </w:r>
+    </w:p>
+    <w:tbl>
+      <w:tblPr>
+        <w:tblStyle w:val="a4"/>
+        <w:tblW w:w="0" w:type="auto"/>
+        <w:tblLook w:val="04A0" w:firstRow="1" w:lastRow="0" w:firstColumn="1" w:lastColumn="0" w:noHBand="0" w:noVBand="1"/>
+      </w:tblPr>
+      <w:tblGrid>
+        <w:gridCol w:w="1580"/>
+        <w:gridCol w:w="1604"/>
+        <w:gridCol w:w="1502"/>
+        <w:gridCol w:w="1379"/>
+        <w:gridCol w:w="1571"/>
+        <w:gridCol w:w="1380"/>
+      </w:tblGrid>
+      <w:tr>
+        <w:tc>
+          <w:tcPr>
+            <w:tcW w:w="1580" w:type="dxa"/>
+          </w:tcPr>
+          <w:p>
+            <w:pPr>
+              <w:rPr>
+                <w:rFonts w:ascii="Times New Roman" w:hAnsi="Times New Roman" w:cs="Times New Roman"/>
+                <w:sz w:val="24"/>
+                <w:szCs w:val="24"/>
+              </w:rPr>
+            </w:pPr>
+          </w:p>
+        </w:tc>
+        <w:tc>
+          <w:tcPr>
+            <w:tcW w:w="1604" w:type="dxa"/>
+          </w:tcPr>
+          <w:p>
+            <w:pPr>
+              <w:rPr>
+                <w:rFonts w:ascii="Times New Roman" w:hAnsi="Times New Roman" w:cs="Times New Roman"/>
+                <w:sz w:val="24"/>
+                <w:szCs w:val="24"/>
+              </w:rPr>
+            </w:pPr>
+          </w:p>
+        </w:tc>
+        <w:tc>
+          <w:tcPr>
+            <w:tcW w:w="2881" w:type="dxa"/>
+            <w:gridSpan w:val="2"/>
+          </w:tcPr>
+          <w:p>
+            <w:pPr>
+              <w:rPr>
+                <w:rFonts w:ascii="Times New Roman" w:hAnsi="Times New Roman" w:cs="Times New Roman"/>
+                <w:sz w:val="24"/>
+                <w:szCs w:val="24"/>
+              </w:rPr>
+            </w:pPr>
+            <w:r>
+              <w:rPr>
+                <w:rFonts w:ascii="Times New Roman" w:hAnsi="Times New Roman" w:cs="Times New Roman" w:hint="eastAsia"/>
+                <w:sz w:val="24"/>
+                <w:szCs w:val="24"/>
+              </w:rPr>
+              <w:t>T</w:t>
+            </w:r>
+            <w:r>
+              <w:rPr>
+                <w:rFonts w:ascii="Times New Roman" w:hAnsi="Times New Roman" w:cs="Times New Roman"/>
+                <w:sz w:val="24"/>
+                <w:szCs w:val="24"/>
+              </w:rPr>
+              <w:t>ime(s)</w:t>
+            </w:r>
+          </w:p>
+        </w:tc>
+        <w:tc>
+          <w:tcPr>
+            <w:tcW w:w="2951" w:type="dxa"/>
+            <w:gridSpan w:val="2"/>
+          </w:tcPr>
+          <w:p>
+            <w:pPr>
+              <w:rPr>
+                <w:rFonts w:ascii="Times New Roman" w:hAnsi="Times New Roman" w:cs="Times New Roman" w:hint="eastAsia"/>
+                <w:sz w:val="24"/>
+                <w:szCs w:val="24"/>
+              </w:rPr>
+            </w:pPr>
+            <w:r>
+              <w:rPr>
+                <w:rFonts w:ascii="Times New Roman" w:hAnsi="Times New Roman" w:cs="Times New Roman" w:hint="eastAsia"/>
+                <w:sz w:val="24"/>
+                <w:szCs w:val="24"/>
+              </w:rPr>
+              <w:t>N</w:t>
+            </w:r>
+            <w:r>
+              <w:rPr>
+                <w:rFonts w:ascii="Times New Roman" w:hAnsi="Times New Roman" w:cs="Times New Roman"/>
+                <w:sz w:val="24"/>
+                <w:szCs w:val="24"/>
+              </w:rPr>
+              <w:t>umber of Rule</w:t>
+            </w:r>
+            <w:r>
+              <w:rPr>
+                <w:rFonts w:ascii="Times New Roman" w:hAnsi="Times New Roman" w:cs="Times New Roman"/>
+                <w:sz w:val="24"/>
+                <w:szCs w:val="24"/>
+              </w:rPr>
+              <w:t>s</w:t>
+            </w:r>
+            <w:r>
+              <w:rPr>
+                <w:rFonts w:ascii="Times New Roman" w:hAnsi="Times New Roman" w:cs="Times New Roman"/>
+                <w:sz w:val="24"/>
+                <w:szCs w:val="24"/>
+              </w:rPr>
+              <w:t xml:space="preserve"> Found</w:t>
+            </w:r>
+          </w:p>
+        </w:tc>
+      </w:tr>
+      <w:tr>
+        <w:tc>
+          <w:tcPr>
+            <w:tcW w:w="1580" w:type="dxa"/>
+          </w:tcPr>
+          <w:p>
+            <w:pPr>
+              <w:rPr>
+                <w:rFonts w:ascii="Times New Roman" w:hAnsi="Times New Roman" w:cs="Times New Roman"/>
+                <w:sz w:val="24"/>
+                <w:szCs w:val="24"/>
+              </w:rPr>
+            </w:pPr>
+            <w:r>
+              <w:rPr>
+                <w:rFonts w:ascii="Times New Roman" w:hAnsi="Times New Roman" w:cs="Times New Roman"/>
+                <w:sz w:val="24"/>
+                <w:szCs w:val="24"/>
+              </w:rPr>
+              <w:t>min_sup</w:t>
+            </w:r>
+          </w:p>
+        </w:tc>
+        <w:tc>
+          <w:tcPr>
+            <w:tcW w:w="1604" w:type="dxa"/>
+          </w:tcPr>
+          <w:p>
+            <w:pPr>
+              <w:rPr>
+                <w:rFonts w:ascii="Times New Roman" w:hAnsi="Times New Roman" w:cs="Times New Roman"/>
+                <w:sz w:val="24"/>
+                <w:szCs w:val="24"/>
+              </w:rPr>
+            </w:pPr>
+            <w:r>
+              <w:rPr>
+                <w:rFonts w:ascii="Times New Roman" w:hAnsi="Times New Roman" w:cs="Times New Roman"/>
+                <w:sz w:val="24"/>
+                <w:szCs w:val="24"/>
+              </w:rPr>
+              <w:t>min_conf</w:t>
+            </w:r>
+          </w:p>
+        </w:tc>
+        <w:tc>
+          <w:tcPr>
+            <w:tcW w:w="1502" w:type="dxa"/>
+          </w:tcPr>
+          <w:p>
+            <w:pPr>
+              <w:rPr>
+                <w:rFonts w:ascii="Times New Roman" w:hAnsi="Times New Roman" w:cs="Times New Roman" w:hint="eastAsia"/>
+                <w:sz w:val="24"/>
+                <w:szCs w:val="24"/>
+              </w:rPr>
+            </w:pPr>
+            <w:r>
+              <w:rPr>
+                <w:rFonts w:ascii="Times New Roman" w:hAnsi="Times New Roman" w:cs="Times New Roman" w:hint="eastAsia"/>
+                <w:sz w:val="24"/>
+                <w:szCs w:val="24"/>
+              </w:rPr>
+              <w:t>A</w:t>
+            </w:r>
+            <w:r>
+              <w:rPr>
+                <w:rFonts w:ascii="Times New Roman" w:hAnsi="Times New Roman" w:cs="Times New Roman"/>
+                <w:sz w:val="24"/>
+                <w:szCs w:val="24"/>
+              </w:rPr>
+              <w:t>priori</w:t>
+            </w:r>
+          </w:p>
+        </w:tc>
+        <w:tc>
+          <w:tcPr>
+            <w:tcW w:w="1379" w:type="dxa"/>
+          </w:tcPr>
+          <w:p>
+            <w:pPr>
+              <w:rPr>
+                <w:rFonts w:ascii="Times New Roman" w:hAnsi="Times New Roman" w:cs="Times New Roman"/>
+                <w:sz w:val="24"/>
+                <w:szCs w:val="24"/>
+              </w:rPr>
+            </w:pPr>
+            <w:r>
+              <w:rPr>
+                <w:rFonts w:ascii="Times New Roman" w:hAnsi="Times New Roman" w:cs="Times New Roman" w:hint="eastAsia"/>
+                <w:sz w:val="24"/>
+                <w:szCs w:val="24"/>
+              </w:rPr>
+              <w:t>F</w:t>
+            </w:r>
+            <w:r>
+              <w:rPr>
+                <w:rFonts w:ascii="Times New Roman" w:hAnsi="Times New Roman" w:cs="Times New Roman"/>
+                <w:sz w:val="24"/>
+                <w:szCs w:val="24"/>
+              </w:rPr>
+              <w:t>P-tree</w:t>
+            </w:r>
+          </w:p>
+        </w:tc>
+        <w:tc>
+          <w:tcPr>
+            <w:tcW w:w="1571" w:type="dxa"/>
+          </w:tcPr>
+          <w:p>
+            <w:pPr>
+              <w:rPr>
+                <w:rFonts w:ascii="Times New Roman" w:hAnsi="Times New Roman" w:cs="Times New Roman"/>
+                <w:sz w:val="24"/>
+                <w:szCs w:val="24"/>
+              </w:rPr>
+            </w:pPr>
+            <w:r>
+              <w:rPr>
+                <w:rFonts w:ascii="Times New Roman" w:hAnsi="Times New Roman" w:cs="Times New Roman" w:hint="eastAsia"/>
+                <w:sz w:val="24"/>
+                <w:szCs w:val="24"/>
+              </w:rPr>
+              <w:t>A</w:t>
+            </w:r>
+            <w:r>
+              <w:rPr>
+                <w:rFonts w:ascii="Times New Roman" w:hAnsi="Times New Roman" w:cs="Times New Roman"/>
+                <w:sz w:val="24"/>
+                <w:szCs w:val="24"/>
+              </w:rPr>
+              <w:t>priori</w:t>
+            </w:r>
+          </w:p>
+        </w:tc>
+        <w:tc>
+          <w:tcPr>
+            <w:tcW w:w="1380" w:type="dxa"/>
+          </w:tcPr>
+          <w:p>
+            <w:pPr>
+              <w:rPr>
+                <w:rFonts w:ascii="Times New Roman" w:hAnsi="Times New Roman" w:cs="Times New Roman"/>
+                <w:sz w:val="24"/>
+                <w:szCs w:val="24"/>
+              </w:rPr>
+            </w:pPr>
+            <w:r>
+              <w:rPr>
+                <w:rFonts w:ascii="Times New Roman" w:hAnsi="Times New Roman" w:cs="Times New Roman" w:hint="eastAsia"/>
+                <w:sz w:val="24"/>
+                <w:szCs w:val="24"/>
+              </w:rPr>
+              <w:t>F</w:t>
+            </w:r>
+            <w:r>
+              <w:rPr>
+                <w:rFonts w:ascii="Times New Roman" w:hAnsi="Times New Roman" w:cs="Times New Roman"/>
+                <w:sz w:val="24"/>
+                <w:szCs w:val="24"/>
+              </w:rPr>
+              <w:t>P-tree</w:t>
+            </w:r>
+          </w:p>
+        </w:tc>
+      </w:tr>
+      <w:tr>
+        <w:tc>
+          <w:tcPr>
+            <w:tcW w:w="1580" w:type="dxa"/>
+          </w:tcPr>
+          <w:p>
+            <w:pPr>
+              <w:rPr>
+                <w:rFonts w:ascii="Times New Roman" w:hAnsi="Times New Roman" w:cs="Times New Roman" w:hint="eastAsia"/>
+                <w:sz w:val="24"/>
+                <w:szCs w:val="24"/>
+              </w:rPr>
+            </w:pPr>
+            <w:r>
+              <w:rPr>
+                <w:rFonts w:ascii="Times New Roman" w:hAnsi="Times New Roman" w:cs="Times New Roman" w:hint="eastAsia"/>
+                <w:sz w:val="24"/>
+                <w:szCs w:val="24"/>
+              </w:rPr>
+              <w:t>L</w:t>
+            </w:r>
+            <w:r>
+              <w:rPr>
+                <w:rFonts w:ascii="Times New Roman" w:hAnsi="Times New Roman" w:cs="Times New Roman"/>
+                <w:sz w:val="24"/>
+                <w:szCs w:val="24"/>
+              </w:rPr>
+              <w:t>ow</w:t>
+            </w:r>
+          </w:p>
+        </w:tc>
+        <w:tc>
+          <w:tcPr>
+            <w:tcW w:w="1604" w:type="dxa"/>
+          </w:tcPr>
+          <w:p>
+            <w:pPr>
+              <w:rPr>
+                <w:rFonts w:ascii="Times New Roman" w:hAnsi="Times New Roman" w:cs="Times New Roman"/>
+                <w:sz w:val="24"/>
+                <w:szCs w:val="24"/>
+              </w:rPr>
+            </w:pPr>
+            <w:r>
+              <w:rPr>
+                <w:rFonts w:ascii="Times New Roman" w:hAnsi="Times New Roman" w:cs="Times New Roman" w:hint="eastAsia"/>
+                <w:sz w:val="24"/>
+                <w:szCs w:val="24"/>
+              </w:rPr>
+              <w:t>L</w:t>
+            </w:r>
+            <w:r>
+              <w:rPr>
+                <w:rFonts w:ascii="Times New Roman" w:hAnsi="Times New Roman" w:cs="Times New Roman"/>
+                <w:sz w:val="24"/>
+                <w:szCs w:val="24"/>
+              </w:rPr>
+              <w:t>ow</w:t>
+            </w:r>
+          </w:p>
+        </w:tc>
+        <w:tc>
+          <w:tcPr>
+            <w:tcW w:w="1502" w:type="dxa"/>
+          </w:tcPr>
+          <w:p>
+            <w:pPr>
+              <w:rPr>
+                <w:rFonts w:ascii="Times New Roman" w:hAnsi="Times New Roman" w:cs="Times New Roman"/>
+                <w:sz w:val="24"/>
+                <w:szCs w:val="24"/>
+              </w:rPr>
+            </w:pPr>
+            <w:r>
+              <w:rPr>
+                <w:rFonts w:ascii="Times New Roman" w:hAnsi="Times New Roman" w:cs="Times New Roman"/>
+                <w:sz w:val="24"/>
+                <w:szCs w:val="24"/>
+              </w:rPr>
+              <w:t>0.7</w:t>
+            </w:r>
+            <w:r>
+              <w:rPr>
+                <w:rFonts w:ascii="Times New Roman" w:hAnsi="Times New Roman" w:cs="Times New Roman"/>
+                <w:sz w:val="24"/>
+                <w:szCs w:val="24"/>
+              </w:rPr>
+              <w:t>4</w:t>
+            </w:r>
+          </w:p>
+        </w:tc>
+        <w:tc>
+          <w:tcPr>
+            <w:tcW w:w="1379" w:type="dxa"/>
+          </w:tcPr>
+          <w:p>
+            <w:pPr>
+              <w:rPr>
+                <w:rFonts w:ascii="Times New Roman" w:hAnsi="Times New Roman" w:cs="Times New Roman"/>
+                <w:sz w:val="24"/>
+                <w:szCs w:val="24"/>
+              </w:rPr>
+            </w:pPr>
+            <w:r>
+              <w:rPr>
+                <w:rFonts w:ascii="Times New Roman" w:hAnsi="Times New Roman" w:cs="Times New Roman"/>
+                <w:sz w:val="24"/>
+                <w:szCs w:val="24"/>
+              </w:rPr>
+              <w:t>1.</w:t>
+            </w:r>
+            <w:r>
+              <w:rPr>
+                <w:rFonts w:ascii="Times New Roman" w:hAnsi="Times New Roman" w:cs="Times New Roman"/>
+                <w:sz w:val="24"/>
+                <w:szCs w:val="24"/>
+              </w:rPr>
+              <w:t>79</w:t>
+            </w:r>
+          </w:p>
+        </w:tc>
+        <w:tc>
+          <w:tcPr>
+            <w:tcW w:w="1571" w:type="dxa"/>
+          </w:tcPr>
+          <w:p>
+            <w:pPr>
+              <w:rPr>
+                <w:rFonts w:ascii="Times New Roman" w:hAnsi="Times New Roman" w:cs="Times New Roman"/>
+                <w:sz w:val="24"/>
+                <w:szCs w:val="24"/>
+              </w:rPr>
+            </w:pPr>
+            <w:r>
+              <w:rPr>
+                <w:rFonts w:ascii="Times New Roman" w:hAnsi="Times New Roman" w:cs="Times New Roman"/>
+                <w:sz w:val="24"/>
+                <w:szCs w:val="24"/>
+              </w:rPr>
+              <w:t>43</w:t>
+            </w:r>
+            <w:r>
+              <w:rPr>
+                <w:rFonts w:ascii="Times New Roman" w:hAnsi="Times New Roman" w:cs="Times New Roman"/>
+                <w:sz w:val="24"/>
+                <w:szCs w:val="24"/>
+              </w:rPr>
+              <w:t>8</w:t>
+            </w:r>
+          </w:p>
+        </w:tc>
+        <w:tc>
+          <w:tcPr>
+            <w:tcW w:w="1380" w:type="dxa"/>
+          </w:tcPr>
+          <w:p>
+            <w:pPr>
+              <w:rPr>
+                <w:rFonts w:ascii="Times New Roman" w:hAnsi="Times New Roman" w:cs="Times New Roman"/>
+                <w:sz w:val="24"/>
+                <w:szCs w:val="24"/>
+              </w:rPr>
+            </w:pPr>
+            <w:r>
+              <w:rPr>
+                <w:rFonts w:ascii="Times New Roman" w:hAnsi="Times New Roman" w:cs="Times New Roman" w:hint="eastAsia"/>
+                <w:sz w:val="24"/>
+                <w:szCs w:val="24"/>
+              </w:rPr>
+              <w:t>2</w:t>
+            </w:r>
+            <w:r>
+              <w:rPr>
+                <w:rFonts w:ascii="Times New Roman" w:hAnsi="Times New Roman" w:cs="Times New Roman"/>
+                <w:sz w:val="24"/>
+                <w:szCs w:val="24"/>
+              </w:rPr>
+              <w:t>5</w:t>
+            </w:r>
+            <w:r>
+              <w:rPr>
+                <w:rFonts w:ascii="Times New Roman" w:hAnsi="Times New Roman" w:cs="Times New Roman"/>
+                <w:sz w:val="24"/>
+                <w:szCs w:val="24"/>
+              </w:rPr>
+              <w:t>2</w:t>
+            </w:r>
+          </w:p>
+        </w:tc>
+      </w:tr>
+      <w:tr>
+        <w:tc>
+          <w:tcPr>
+            <w:tcW w:w="1580" w:type="dxa"/>
+          </w:tcPr>
+          <w:p>
+            <w:pPr>
+              <w:rPr>
+                <w:rFonts w:ascii="Times New Roman" w:hAnsi="Times New Roman" w:cs="Times New Roman"/>
+                <w:sz w:val="24"/>
+                <w:szCs w:val="24"/>
+              </w:rPr>
+            </w:pPr>
+            <w:r>
+              <w:rPr>
+                <w:rFonts w:ascii="Times New Roman" w:hAnsi="Times New Roman" w:cs="Times New Roman" w:hint="eastAsia"/>
+                <w:sz w:val="24"/>
+                <w:szCs w:val="24"/>
+              </w:rPr>
+              <w:t>L</w:t>
+            </w:r>
+            <w:r>
+              <w:rPr>
+                <w:rFonts w:ascii="Times New Roman" w:hAnsi="Times New Roman" w:cs="Times New Roman"/>
+                <w:sz w:val="24"/>
+                <w:szCs w:val="24"/>
+              </w:rPr>
+              <w:t>ow</w:t>
+            </w:r>
+          </w:p>
+        </w:tc>
+        <w:tc>
+          <w:tcPr>
+            <w:tcW w:w="1604" w:type="dxa"/>
+          </w:tcPr>
+          <w:p>
+            <w:pPr>
+              <w:rPr>
+                <w:rFonts w:ascii="Times New Roman" w:hAnsi="Times New Roman" w:cs="Times New Roman"/>
+                <w:sz w:val="24"/>
+                <w:szCs w:val="24"/>
+              </w:rPr>
+            </w:pPr>
+            <w:r>
+              <w:rPr>
+                <w:rFonts w:ascii="Times New Roman" w:hAnsi="Times New Roman" w:cs="Times New Roman" w:hint="eastAsia"/>
+                <w:sz w:val="24"/>
+                <w:szCs w:val="24"/>
+              </w:rPr>
+              <w:t>H</w:t>
+            </w:r>
+            <w:r>
+              <w:rPr>
+                <w:rFonts w:ascii="Times New Roman" w:hAnsi="Times New Roman" w:cs="Times New Roman"/>
+                <w:sz w:val="24"/>
+                <w:szCs w:val="24"/>
+              </w:rPr>
+              <w:t>igh</w:t>
+            </w:r>
+          </w:p>
+        </w:tc>
+        <w:tc>
+          <w:tcPr>
+            <w:tcW w:w="1502" w:type="dxa"/>
+          </w:tcPr>
+          <w:p>
+            <w:pPr>
+              <w:rPr>
+                <w:rFonts w:ascii="Times New Roman" w:hAnsi="Times New Roman" w:cs="Times New Roman"/>
+                <w:sz w:val="24"/>
+                <w:szCs w:val="24"/>
+              </w:rPr>
+            </w:pPr>
+            <w:r>
+              <w:rPr>
+                <w:rFonts w:ascii="Times New Roman" w:hAnsi="Times New Roman" w:cs="Times New Roman"/>
+                <w:sz w:val="24"/>
+                <w:szCs w:val="24"/>
+              </w:rPr>
+              <w:t>0.75</w:t>
+            </w:r>
+          </w:p>
+        </w:tc>
+        <w:tc>
+          <w:tcPr>
+            <w:tcW w:w="1379" w:type="dxa"/>
+          </w:tcPr>
+          <w:p>
+            <w:pPr>
+              <w:rPr>
+                <w:rFonts w:ascii="Times New Roman" w:hAnsi="Times New Roman" w:cs="Times New Roman"/>
+                <w:sz w:val="24"/>
+                <w:szCs w:val="24"/>
+              </w:rPr>
+            </w:pPr>
+            <w:r>
+              <w:rPr>
+                <w:rFonts w:ascii="Times New Roman" w:hAnsi="Times New Roman" w:cs="Times New Roman"/>
+                <w:sz w:val="24"/>
+                <w:szCs w:val="24"/>
+              </w:rPr>
+              <w:t>1.81</w:t>
+            </w:r>
+          </w:p>
+        </w:tc>
+        <w:tc>
+          <w:tcPr>
+            <w:tcW w:w="1571" w:type="dxa"/>
+          </w:tcPr>
+          <w:p>
+            <w:pPr>
+              <w:rPr>
+                <w:rFonts w:ascii="Times New Roman" w:hAnsi="Times New Roman" w:cs="Times New Roman"/>
+                <w:sz w:val="24"/>
+                <w:szCs w:val="24"/>
+              </w:rPr>
+            </w:pPr>
+            <w:r>
+              <w:rPr>
+                <w:rFonts w:ascii="Times New Roman" w:hAnsi="Times New Roman" w:cs="Times New Roman"/>
+                <w:sz w:val="24"/>
+                <w:szCs w:val="24"/>
+              </w:rPr>
+              <w:t>97</w:t>
+            </w:r>
+          </w:p>
+        </w:tc>
+        <w:tc>
+          <w:tcPr>
+            <w:tcW w:w="1380" w:type="dxa"/>
+          </w:tcPr>
+          <w:p>
+            <w:pPr>
+              <w:rPr>
+                <w:rFonts w:ascii="Times New Roman" w:hAnsi="Times New Roman" w:cs="Times New Roman"/>
+                <w:sz w:val="24"/>
+                <w:szCs w:val="24"/>
+              </w:rPr>
+            </w:pPr>
+            <w:r>
+              <w:rPr>
+                <w:rFonts w:ascii="Times New Roman" w:hAnsi="Times New Roman" w:cs="Times New Roman" w:hint="eastAsia"/>
+                <w:sz w:val="24"/>
+                <w:szCs w:val="24"/>
+              </w:rPr>
+              <w:t>6</w:t>
+            </w:r>
+            <w:r>
+              <w:rPr>
+                <w:rFonts w:ascii="Times New Roman" w:hAnsi="Times New Roman" w:cs="Times New Roman"/>
+                <w:sz w:val="24"/>
+                <w:szCs w:val="24"/>
+              </w:rPr>
+              <w:t>8</w:t>
+            </w:r>
+          </w:p>
+        </w:tc>
+      </w:tr>
+      <w:tr>
+        <w:tc>
+          <w:tcPr>
+            <w:tcW w:w="1580" w:type="dxa"/>
+          </w:tcPr>
+          <w:p>
+            <w:pPr>
+              <w:rPr>
+                <w:rFonts w:ascii="Times New Roman" w:hAnsi="Times New Roman" w:cs="Times New Roman"/>
+                <w:sz w:val="24"/>
+                <w:szCs w:val="24"/>
+              </w:rPr>
+            </w:pPr>
+            <w:r>
+              <w:rPr>
+                <w:rFonts w:ascii="Times New Roman" w:hAnsi="Times New Roman" w:cs="Times New Roman" w:hint="eastAsia"/>
+                <w:sz w:val="24"/>
+                <w:szCs w:val="24"/>
+              </w:rPr>
+              <w:t>H</w:t>
+            </w:r>
+            <w:r>
+              <w:rPr>
+                <w:rFonts w:ascii="Times New Roman" w:hAnsi="Times New Roman" w:cs="Times New Roman"/>
+                <w:sz w:val="24"/>
+                <w:szCs w:val="24"/>
+              </w:rPr>
+              <w:t>igh</w:t>
+            </w:r>
+          </w:p>
+        </w:tc>
+        <w:tc>
+          <w:tcPr>
+            <w:tcW w:w="1604" w:type="dxa"/>
+          </w:tcPr>
+          <w:p>
+            <w:pPr>
+              <w:rPr>
+                <w:rFonts w:ascii="Times New Roman" w:hAnsi="Times New Roman" w:cs="Times New Roman"/>
+                <w:sz w:val="24"/>
+                <w:szCs w:val="24"/>
+              </w:rPr>
+            </w:pPr>
+            <w:r>
+              <w:rPr>
+                <w:rFonts w:ascii="Times New Roman" w:hAnsi="Times New Roman" w:cs="Times New Roman" w:hint="eastAsia"/>
+                <w:sz w:val="24"/>
+                <w:szCs w:val="24"/>
+              </w:rPr>
+              <w:t>L</w:t>
+            </w:r>
+            <w:r>
+              <w:rPr>
+                <w:rFonts w:ascii="Times New Roman" w:hAnsi="Times New Roman" w:cs="Times New Roman"/>
+                <w:sz w:val="24"/>
+                <w:szCs w:val="24"/>
+              </w:rPr>
+              <w:t>ow</w:t>
+            </w:r>
+          </w:p>
+        </w:tc>
+        <w:tc>
+          <w:tcPr>
+            <w:tcW w:w="1502" w:type="dxa"/>
+          </w:tcPr>
+          <w:p>
+            <w:pPr>
+              <w:rPr>
+                <w:rFonts w:ascii="Times New Roman" w:hAnsi="Times New Roman" w:cs="Times New Roman" w:hint="eastAsia"/>
+                <w:sz w:val="24"/>
+                <w:szCs w:val="24"/>
+              </w:rPr>
+            </w:pPr>
+            <w:r>
+              <w:rPr>
+                <w:rFonts w:ascii="Times New Roman" w:hAnsi="Times New Roman" w:cs="Times New Roman" w:hint="eastAsia"/>
+                <w:sz w:val="24"/>
+                <w:szCs w:val="24"/>
+              </w:rPr>
+              <w:t>0</w:t>
+            </w:r>
+            <w:r>
+              <w:rPr>
+                <w:rFonts w:ascii="Times New Roman" w:hAnsi="Times New Roman" w:cs="Times New Roman"/>
+                <w:sz w:val="24"/>
+                <w:szCs w:val="24"/>
+              </w:rPr>
+              <w:t>.</w:t>
+            </w:r>
+            <w:r>
+              <w:rPr>
+                <w:rFonts w:ascii="Times New Roman" w:hAnsi="Times New Roman" w:cs="Times New Roman"/>
+                <w:sz w:val="24"/>
+                <w:szCs w:val="24"/>
+              </w:rPr>
+              <w:t>13</w:t>
+            </w:r>
+          </w:p>
+        </w:tc>
+        <w:tc>
+          <w:tcPr>
+            <w:tcW w:w="1379" w:type="dxa"/>
+          </w:tcPr>
+          <w:p>
+            <w:pPr>
+              <w:rPr>
+                <w:rFonts w:ascii="Times New Roman" w:hAnsi="Times New Roman" w:cs="Times New Roman"/>
+                <w:sz w:val="24"/>
+                <w:szCs w:val="24"/>
+              </w:rPr>
+            </w:pPr>
+            <w:r>
+              <w:rPr>
+                <w:rFonts w:ascii="Times New Roman" w:hAnsi="Times New Roman" w:cs="Times New Roman"/>
+                <w:sz w:val="24"/>
+                <w:szCs w:val="24"/>
+              </w:rPr>
+              <w:t>1.79</w:t>
+            </w:r>
+          </w:p>
+        </w:tc>
+        <w:tc>
+          <w:tcPr>
+            <w:tcW w:w="1571" w:type="dxa"/>
+          </w:tcPr>
+          <w:p>
+            <w:pPr>
+              <w:rPr>
+                <w:rFonts w:ascii="Times New Roman" w:hAnsi="Times New Roman" w:cs="Times New Roman"/>
+                <w:sz w:val="24"/>
+                <w:szCs w:val="24"/>
+              </w:rPr>
+            </w:pPr>
+            <w:r>
+              <w:rPr>
+                <w:rFonts w:ascii="Times New Roman" w:hAnsi="Times New Roman" w:cs="Times New Roman" w:hint="eastAsia"/>
+                <w:sz w:val="24"/>
+                <w:szCs w:val="24"/>
+              </w:rPr>
+              <w:t>1</w:t>
+            </w:r>
+            <w:r>
+              <w:rPr>
+                <w:rFonts w:ascii="Times New Roman" w:hAnsi="Times New Roman" w:cs="Times New Roman"/>
+                <w:sz w:val="24"/>
+                <w:szCs w:val="24"/>
+              </w:rPr>
+              <w:t>2</w:t>
+            </w:r>
+          </w:p>
+        </w:tc>
+        <w:tc>
+          <w:tcPr>
+            <w:tcW w:w="1380" w:type="dxa"/>
+          </w:tcPr>
+          <w:p>
+            <w:pPr>
+              <w:rPr>
+                <w:rFonts w:ascii="Times New Roman" w:hAnsi="Times New Roman" w:cs="Times New Roman"/>
+                <w:sz w:val="24"/>
+                <w:szCs w:val="24"/>
+              </w:rPr>
+            </w:pPr>
+            <w:r>
+              <w:rPr>
+                <w:rFonts w:ascii="Times New Roman" w:hAnsi="Times New Roman" w:cs="Times New Roman" w:hint="eastAsia"/>
+                <w:sz w:val="24"/>
+                <w:szCs w:val="24"/>
+              </w:rPr>
+              <w:t>5</w:t>
+            </w:r>
+            <w:r>
+              <w:rPr>
+                <w:rFonts w:ascii="Times New Roman" w:hAnsi="Times New Roman" w:cs="Times New Roman"/>
+                <w:sz w:val="24"/>
+                <w:szCs w:val="24"/>
+              </w:rPr>
+              <w:t>4</w:t>
+            </w:r>
+          </w:p>
+        </w:tc>
+      </w:tr>
+      <w:tr>
+        <w:tc>
+          <w:tcPr>
+            <w:tcW w:w="1580" w:type="dxa"/>
+          </w:tcPr>
+          <w:p>
+            <w:pPr>
+              <w:rPr>
+                <w:rFonts w:ascii="Times New Roman" w:hAnsi="Times New Roman" w:cs="Times New Roman"/>
+                <w:sz w:val="24"/>
+                <w:szCs w:val="24"/>
+              </w:rPr>
+            </w:pPr>
+            <w:r>
+              <w:rPr>
+                <w:rFonts w:ascii="Times New Roman" w:hAnsi="Times New Roman" w:cs="Times New Roman" w:hint="eastAsia"/>
+                <w:sz w:val="24"/>
+                <w:szCs w:val="24"/>
+              </w:rPr>
+              <w:t>H</w:t>
+            </w:r>
+            <w:r>
+              <w:rPr>
+                <w:rFonts w:ascii="Times New Roman" w:hAnsi="Times New Roman" w:cs="Times New Roman"/>
+                <w:sz w:val="24"/>
+                <w:szCs w:val="24"/>
+              </w:rPr>
+              <w:t>igh</w:t>
+            </w:r>
+          </w:p>
+        </w:tc>
+        <w:tc>
+          <w:tcPr>
+            <w:tcW w:w="1604" w:type="dxa"/>
+          </w:tcPr>
+          <w:p>
+            <w:pPr>
+              <w:rPr>
+                <w:rFonts w:ascii="Times New Roman" w:hAnsi="Times New Roman" w:cs="Times New Roman"/>
+                <w:sz w:val="24"/>
+                <w:szCs w:val="24"/>
+              </w:rPr>
+            </w:pPr>
+            <w:r>
+              <w:rPr>
+                <w:rFonts w:ascii="Times New Roman" w:hAnsi="Times New Roman" w:cs="Times New Roman" w:hint="eastAsia"/>
+                <w:sz w:val="24"/>
+                <w:szCs w:val="24"/>
+              </w:rPr>
+              <w:t>H</w:t>
+            </w:r>
+            <w:r>
+              <w:rPr>
+                <w:rFonts w:ascii="Times New Roman" w:hAnsi="Times New Roman" w:cs="Times New Roman"/>
+                <w:sz w:val="24"/>
+                <w:szCs w:val="24"/>
+              </w:rPr>
+              <w:t>igh</w:t>
+            </w:r>
+          </w:p>
+        </w:tc>
+        <w:tc>
+          <w:tcPr>
+            <w:tcW w:w="1502" w:type="dxa"/>
+          </w:tcPr>
+          <w:p>
+            <w:pPr>
+              <w:rPr>
+                <w:rFonts w:ascii="Times New Roman" w:hAnsi="Times New Roman" w:cs="Times New Roman"/>
+                <w:sz w:val="24"/>
+                <w:szCs w:val="24"/>
+              </w:rPr>
+            </w:pPr>
+            <w:r>
+              <w:rPr>
+                <w:rFonts w:ascii="Times New Roman" w:hAnsi="Times New Roman" w:cs="Times New Roman" w:hint="eastAsia"/>
+                <w:sz w:val="24"/>
+                <w:szCs w:val="24"/>
+              </w:rPr>
+              <w:t>0</w:t>
+            </w:r>
+            <w:r>
+              <w:rPr>
+                <w:rFonts w:ascii="Times New Roman" w:hAnsi="Times New Roman" w:cs="Times New Roman"/>
+                <w:sz w:val="24"/>
+                <w:szCs w:val="24"/>
+              </w:rPr>
+              <w:t>.</w:t>
+            </w:r>
+            <w:r>
+              <w:rPr>
+                <w:rFonts w:ascii="Times New Roman" w:hAnsi="Times New Roman" w:cs="Times New Roman"/>
+                <w:sz w:val="24"/>
+                <w:szCs w:val="24"/>
+              </w:rPr>
+              <w:t>13</w:t>
+            </w:r>
+          </w:p>
+        </w:tc>
+        <w:tc>
+          <w:tcPr>
+            <w:tcW w:w="1379" w:type="dxa"/>
+          </w:tcPr>
+          <w:p>
+            <w:pPr>
+              <w:rPr>
+                <w:rFonts w:ascii="Times New Roman" w:hAnsi="Times New Roman" w:cs="Times New Roman"/>
+                <w:sz w:val="24"/>
+                <w:szCs w:val="24"/>
+              </w:rPr>
+            </w:pPr>
+            <w:r>
+              <w:rPr>
+                <w:rFonts w:ascii="Times New Roman" w:hAnsi="Times New Roman" w:cs="Times New Roman"/>
+                <w:sz w:val="24"/>
+                <w:szCs w:val="24"/>
+              </w:rPr>
+              <w:t>1.77</w:t>
+            </w:r>
+          </w:p>
+        </w:tc>
+        <w:tc>
+          <w:tcPr>
+            <w:tcW w:w="1571" w:type="dxa"/>
+          </w:tcPr>
+          <w:p>
+            <w:pPr>
+              <w:rPr>
+                <w:rFonts w:ascii="Times New Roman" w:hAnsi="Times New Roman" w:cs="Times New Roman"/>
+                <w:sz w:val="24"/>
+                <w:szCs w:val="24"/>
+              </w:rPr>
+            </w:pPr>
+            <w:r>
+              <w:rPr>
+                <w:rFonts w:ascii="Times New Roman" w:hAnsi="Times New Roman" w:cs="Times New Roman"/>
+                <w:sz w:val="24"/>
+                <w:szCs w:val="24"/>
+              </w:rPr>
+              <w:t>3</w:t>
+            </w:r>
+          </w:p>
+        </w:tc>
+        <w:tc>
+          <w:tcPr>
+            <w:tcW w:w="1380" w:type="dxa"/>
+          </w:tcPr>
+          <w:p>
+            <w:pPr>
+              <w:rPr>
+                <w:rFonts w:ascii="Times New Roman" w:hAnsi="Times New Roman" w:cs="Times New Roman"/>
+                <w:sz w:val="24"/>
+                <w:szCs w:val="24"/>
+              </w:rPr>
+            </w:pPr>
+            <w:r>
+              <w:rPr>
+                <w:rFonts w:ascii="Times New Roman" w:hAnsi="Times New Roman" w:cs="Times New Roman"/>
+                <w:sz w:val="24"/>
+                <w:szCs w:val="24"/>
+              </w:rPr>
+              <w:t>47</w:t>
+            </w:r>
+          </w:p>
+        </w:tc>
+      </w:tr>
+    </w:tbl>
+    <w:p>
+      <w:pPr>
+        <w:rPr>
+          <w:rFonts w:ascii="Times New Roman" w:hAnsi="Times New Roman" w:cs="Times New Roman"/>
+          <w:sz w:val="24"/>
+          <w:szCs w:val="24"/>
+        </w:rPr>
+      </w:pPr>
+    </w:p>
+    <w:p>
+      <w:pPr>
+        <w:rPr>
+          <w:rFonts w:ascii="Times New Roman" w:hAnsi="Times New Roman" w:cs="Times New Roman" w:hint="eastAsia"/>
+          <w:sz w:val="24"/>
+          <w:szCs w:val="24"/>
+        </w:rPr>
+      </w:pPr>
+      <w:r>
+        <w:rPr>
+          <w:rFonts w:ascii="Times New Roman" w:hAnsi="Times New Roman" w:cs="Times New Roman"/>
+          <w:sz w:val="24"/>
+          <w:szCs w:val="24"/>
+        </w:rPr>
+        <w:t>Observation:</w:t>
       </w:r>
     </w:p>
     <w:p>
@@ -2682,10 +3946,41 @@
         </w:numPr>
         <w:ind w:firstLineChars="0"/>
         <w:rPr>
+          <w:rFonts w:ascii="Times New Roman" w:hAnsi="Times New Roman" w:cs="Times New Roman"/>
+          <w:sz w:val="24"/>
+          <w:szCs w:val="24"/>
+        </w:rPr>
+      </w:pPr>
+      <w:r>
+        <w:rPr>
           <w:rFonts w:ascii="Times New Roman" w:hAnsi="Times New Roman" w:cs="Times New Roman" w:hint="eastAsia"/>
           <w:sz w:val="24"/>
           <w:szCs w:val="24"/>
         </w:rPr>
+        <w:t>S</w:t>
+      </w:r>
+      <w:r>
+        <w:rPr>
+          <w:rFonts w:ascii="Times New Roman" w:hAnsi="Times New Roman" w:cs="Times New Roman"/>
+          <w:sz w:val="24"/>
+          <w:szCs w:val="24"/>
+        </w:rPr>
+        <w:t>imilar as above observation</w:t>
+      </w:r>
+    </w:p>
+    <w:p>
+      <w:pPr>
+        <w:pStyle w:val="a5"/>
+        <w:numPr>
+          <w:ilvl w:val="0"/>
+          <w:numId w:val="1"/>
+        </w:numPr>
+        <w:ind w:firstLineChars="0"/>
+        <w:rPr>
+          <w:rFonts w:ascii="Times New Roman" w:hAnsi="Times New Roman" w:cs="Times New Roman"/>
+          <w:sz w:val="24"/>
+          <w:szCs w:val="24"/>
+        </w:rPr>
       </w:pPr>
       <w:r>
         <w:rPr>
@@ -2693,18 +3988,50 @@
           <w:sz w:val="24"/>
           <w:szCs w:val="24"/>
         </w:rPr>
-        <w:t>I</w:t>
-      </w:r>
-      <w:r>
-        <w:rPr>
-          <w:rFonts w:ascii="Times New Roman" w:hAnsi="Times New Roman" w:cs="Times New Roman"/>
-          <w:sz w:val="24"/>
-          <w:szCs w:val="24"/>
-        </w:rPr>
-        <w:t>ncreasing min_conf, with low min_sup, will reduces the number of rules found</w:t>
+        <w:t>T</w:t>
+      </w:r>
+      <w:r>
+        <w:rPr>
+          <w:rFonts w:ascii="Times New Roman" w:hAnsi="Times New Roman" w:cs="Times New Roman"/>
+          <w:sz w:val="24"/>
+          <w:szCs w:val="24"/>
+        </w:rPr>
+        <w:t>he only things different from others is that FP-tree found more rules than Apriori when high min_sup. It</w:t>
+      </w:r>
+      <w:r>
+        <w:rPr>
+          <w:rFonts w:ascii="Times New Roman" w:hAnsi="Times New Roman" w:cs="Times New Roman"/>
+          <w:sz w:val="24"/>
+          <w:szCs w:val="24"/>
+        </w:rPr>
+        <w:t xml:space="preserve"> maybe because of the pruning strategies is different between these two algorithms, making</w:t>
+      </w:r>
+      <w:r>
+        <w:rPr>
+          <w:rFonts w:ascii="Times New Roman" w:hAnsi="Times New Roman" w:cs="Times New Roman"/>
+          <w:sz w:val="24"/>
+          <w:szCs w:val="24"/>
+        </w:rPr>
+        <w:t xml:space="preserve"> the counting is slightly difference.</w:t>
+      </w:r>
+      <w:r>
+        <w:rPr>
+          <w:rFonts w:ascii="Times New Roman" w:hAnsi="Times New Roman" w:cs="Times New Roman"/>
+          <w:sz w:val="24"/>
+          <w:szCs w:val="24"/>
+        </w:rPr>
+        <w:t xml:space="preserve"> </w:t>
       </w:r>
     </w:p>
-    <w:p/>
+    <w:p>
+      <w:pPr>
+        <w:rPr>
+          <w:rFonts w:ascii="Times New Roman" w:hAnsi="Times New Roman" w:cs="Times New Roman" w:hint="eastAsia"/>
+          <w:sz w:val="24"/>
+          <w:szCs w:val="24"/>
+        </w:rPr>
+      </w:pPr>
+    </w:p>
     <w:sectPr>
       <w:pgSz w:w="11906" w:h="16838"/>
       <w:pgMar w:top="1440" w:right="1440" w:bottom="1440" w:left="1440" w:header="720" w:footer="720" w:gutter="0"/>

</xml_diff>

<commit_message>
comment utils.init_kaggle as remove csv from inputs
</commit_message>
<xml_diff>
--- a/report.docx
+++ b/report.docx
@@ -43,8 +43,9 @@
           <w:sz w:val="24"/>
           <w:szCs w:val="24"/>
         </w:rPr>
-        <w:t xml:space="preserve">Name: Caleb Thian Jia Le </w:t>
-      </w:r>
+        <w:t xml:space="preserve">Name: Caleb </w:t>
+      </w:r>
+      <w:proofErr w:type="spellStart"/>
       <w:r>
         <w:rPr>
           <w:rStyle w:val="a3"/>
@@ -52,8 +53,38 @@
           <w:sz w:val="24"/>
           <w:szCs w:val="24"/>
         </w:rPr>
-        <w:t>田家樂</w:t>
-      </w:r>
+        <w:t>Thian</w:t>
+      </w:r>
+      <w:proofErr w:type="spellEnd"/>
+      <w:r>
+        <w:rPr>
+          <w:rStyle w:val="a3"/>
+          <w:rFonts w:ascii="Times New Roman" w:hAnsi="Times New Roman" w:cs="Times New Roman"/>
+          <w:sz w:val="24"/>
+          <w:szCs w:val="24"/>
+        </w:rPr>
+        <w:t xml:space="preserve"> Jia Le </w:t>
+      </w:r>
+      <w:r>
+        <w:rPr>
+          <w:rStyle w:val="a3"/>
+          <w:rFonts w:ascii="Times New Roman" w:hAnsi="Times New Roman" w:cs="Times New Roman"/>
+          <w:sz w:val="24"/>
+          <w:szCs w:val="24"/>
+        </w:rPr>
+        <w:t>田家</w:t>
+      </w:r>
+      <w:proofErr w:type="gramStart"/>
+      <w:r>
+        <w:rPr>
+          <w:rStyle w:val="a3"/>
+          <w:rFonts w:ascii="Times New Roman" w:hAnsi="Times New Roman" w:cs="Times New Roman"/>
+          <w:sz w:val="24"/>
+          <w:szCs w:val="24"/>
+        </w:rPr>
+        <w:t>樂</w:t>
+      </w:r>
+      <w:proofErr w:type="gramEnd"/>
     </w:p>
     <w:p>
       <w:pPr>
@@ -165,7 +196,25 @@
           <w:sz w:val="24"/>
           <w:szCs w:val="24"/>
         </w:rPr>
-        <w:t>low min_sup = 0.1</w:t>
+        <w:t xml:space="preserve">low </w:t>
+      </w:r>
+      <w:proofErr w:type="spellStart"/>
+      <w:r>
+        <w:rPr>
+          <w:rFonts w:ascii="Times New Roman" w:hAnsi="Times New Roman" w:cs="Times New Roman"/>
+          <w:sz w:val="24"/>
+          <w:szCs w:val="24"/>
+        </w:rPr>
+        <w:t>min_sup</w:t>
+      </w:r>
+      <w:proofErr w:type="spellEnd"/>
+      <w:r>
+        <w:rPr>
+          <w:rFonts w:ascii="Times New Roman" w:hAnsi="Times New Roman" w:cs="Times New Roman"/>
+          <w:sz w:val="24"/>
+          <w:szCs w:val="24"/>
+        </w:rPr>
+        <w:t xml:space="preserve"> = 0.1</w:t>
       </w:r>
     </w:p>
     <w:p>
@@ -183,7 +232,25 @@
           <w:sz w:val="24"/>
           <w:szCs w:val="24"/>
         </w:rPr>
-        <w:t>low min_conf = 0.5</w:t>
+        <w:t xml:space="preserve">low </w:t>
+      </w:r>
+      <w:proofErr w:type="spellStart"/>
+      <w:r>
+        <w:rPr>
+          <w:rFonts w:ascii="Times New Roman" w:hAnsi="Times New Roman" w:cs="Times New Roman"/>
+          <w:sz w:val="24"/>
+          <w:szCs w:val="24"/>
+        </w:rPr>
+        <w:t>min_conf</w:t>
+      </w:r>
+      <w:proofErr w:type="spellEnd"/>
+      <w:r>
+        <w:rPr>
+          <w:rFonts w:ascii="Times New Roman" w:hAnsi="Times New Roman" w:cs="Times New Roman"/>
+          <w:sz w:val="24"/>
+          <w:szCs w:val="24"/>
+        </w:rPr>
+        <w:t xml:space="preserve"> = 0.5</w:t>
       </w:r>
     </w:p>
     <w:p>
@@ -201,7 +268,25 @@
           <w:sz w:val="24"/>
           <w:szCs w:val="24"/>
         </w:rPr>
-        <w:t>high min_sup = 0.1</w:t>
+        <w:t xml:space="preserve">high </w:t>
+      </w:r>
+      <w:proofErr w:type="spellStart"/>
+      <w:r>
+        <w:rPr>
+          <w:rFonts w:ascii="Times New Roman" w:hAnsi="Times New Roman" w:cs="Times New Roman"/>
+          <w:sz w:val="24"/>
+          <w:szCs w:val="24"/>
+        </w:rPr>
+        <w:t>min_sup</w:t>
+      </w:r>
+      <w:proofErr w:type="spellEnd"/>
+      <w:r>
+        <w:rPr>
+          <w:rFonts w:ascii="Times New Roman" w:hAnsi="Times New Roman" w:cs="Times New Roman"/>
+          <w:sz w:val="24"/>
+          <w:szCs w:val="24"/>
+        </w:rPr>
+        <w:t xml:space="preserve"> = 0.1</w:t>
       </w:r>
     </w:p>
     <w:p>
@@ -219,7 +304,25 @@
           <w:sz w:val="24"/>
           <w:szCs w:val="24"/>
         </w:rPr>
-        <w:t xml:space="preserve">high min_conf = 0.5 </w:t>
+        <w:t xml:space="preserve">high </w:t>
+      </w:r>
+      <w:proofErr w:type="spellStart"/>
+      <w:r>
+        <w:rPr>
+          <w:rFonts w:ascii="Times New Roman" w:hAnsi="Times New Roman" w:cs="Times New Roman"/>
+          <w:sz w:val="24"/>
+          <w:szCs w:val="24"/>
+        </w:rPr>
+        <w:t>min_conf</w:t>
+      </w:r>
+      <w:proofErr w:type="spellEnd"/>
+      <w:r>
+        <w:rPr>
+          <w:rFonts w:ascii="Times New Roman" w:hAnsi="Times New Roman" w:cs="Times New Roman"/>
+          <w:sz w:val="24"/>
+          <w:szCs w:val="24"/>
+        </w:rPr>
+        <w:t xml:space="preserve"> = 0.5 </w:t>
       </w:r>
     </w:p>
     <w:p>
@@ -238,13 +341,23 @@
         </w:rPr>
         <w:t xml:space="preserve">Record the time used by </w:t>
       </w:r>
-      <w:r>
-        <w:rPr>
-          <w:rFonts w:ascii="Times New Roman" w:hAnsi="Times New Roman" w:cs="Times New Roman"/>
-          <w:sz w:val="24"/>
-          <w:szCs w:val="24"/>
-        </w:rPr>
-        <w:t>apriori and FP-tree under different combination of parameters mentioned, with the number of rules found respectively</w:t>
+      <w:proofErr w:type="spellStart"/>
+      <w:r>
+        <w:rPr>
+          <w:rFonts w:ascii="Times New Roman" w:hAnsi="Times New Roman" w:cs="Times New Roman"/>
+          <w:sz w:val="24"/>
+          <w:szCs w:val="24"/>
+        </w:rPr>
+        <w:t>apriori</w:t>
+      </w:r>
+      <w:proofErr w:type="spellEnd"/>
+      <w:r>
+        <w:rPr>
+          <w:rFonts w:ascii="Times New Roman" w:hAnsi="Times New Roman" w:cs="Times New Roman"/>
+          <w:sz w:val="24"/>
+          <w:szCs w:val="24"/>
+        </w:rPr>
+        <w:t xml:space="preserve"> and FP-tree under different combination of parameters mentioned, with the number of rules found respectively</w:t>
       </w:r>
       <w:r>
         <w:rPr>
@@ -398,6 +511,7 @@
                 <w:szCs w:val="24"/>
               </w:rPr>
             </w:pPr>
+            <w:proofErr w:type="spellStart"/>
             <w:r>
               <w:rPr>
                 <w:rFonts w:ascii="Times New Roman" w:hAnsi="Times New Roman" w:cs="Times New Roman"/>
@@ -406,6 +520,7 @@
               </w:rPr>
               <w:t>min_sup</w:t>
             </w:r>
+            <w:proofErr w:type="spellEnd"/>
           </w:p>
         </w:tc>
         <w:tc>
@@ -420,6 +535,7 @@
                 <w:szCs w:val="24"/>
               </w:rPr>
             </w:pPr>
+            <w:proofErr w:type="spellStart"/>
             <w:r>
               <w:rPr>
                 <w:rFonts w:ascii="Times New Roman" w:hAnsi="Times New Roman" w:cs="Times New Roman"/>
@@ -428,6 +544,7 @@
               </w:rPr>
               <w:t>min_conf</w:t>
             </w:r>
+            <w:proofErr w:type="spellEnd"/>
           </w:p>
         </w:tc>
         <w:tc>
@@ -442,6 +559,7 @@
                 <w:szCs w:val="24"/>
               </w:rPr>
             </w:pPr>
+            <w:proofErr w:type="spellStart"/>
             <w:r>
               <w:rPr>
                 <w:rFonts w:ascii="Times New Roman" w:hAnsi="Times New Roman" w:cs="Times New Roman" w:hint="eastAsia"/>
@@ -458,6 +576,7 @@
               </w:rPr>
               <w:t>priori</w:t>
             </w:r>
+            <w:proofErr w:type="spellEnd"/>
           </w:p>
         </w:tc>
         <w:tc>
@@ -502,6 +621,7 @@
                 <w:szCs w:val="24"/>
               </w:rPr>
             </w:pPr>
+            <w:proofErr w:type="spellStart"/>
             <w:r>
               <w:rPr>
                 <w:rFonts w:ascii="Times New Roman" w:hAnsi="Times New Roman" w:cs="Times New Roman" w:hint="eastAsia"/>
@@ -518,6 +638,7 @@
               </w:rPr>
               <w:t>priori</w:t>
             </w:r>
+            <w:proofErr w:type="spellEnd"/>
           </w:p>
         </w:tc>
         <w:tc>
@@ -1310,7 +1431,43 @@
           <w:sz w:val="24"/>
           <w:szCs w:val="24"/>
         </w:rPr>
-        <w:t>Increasing min_sup reduces the time used of Apriori, because more frequent patterns can be pruned in process</w:t>
+        <w:t xml:space="preserve">Increasing </w:t>
+      </w:r>
+      <w:proofErr w:type="spellStart"/>
+      <w:r>
+        <w:rPr>
+          <w:rFonts w:ascii="Times New Roman" w:hAnsi="Times New Roman" w:cs="Times New Roman"/>
+          <w:sz w:val="24"/>
+          <w:szCs w:val="24"/>
+        </w:rPr>
+        <w:t>min_sup</w:t>
+      </w:r>
+      <w:proofErr w:type="spellEnd"/>
+      <w:r>
+        <w:rPr>
+          <w:rFonts w:ascii="Times New Roman" w:hAnsi="Times New Roman" w:cs="Times New Roman"/>
+          <w:sz w:val="24"/>
+          <w:szCs w:val="24"/>
+        </w:rPr>
+        <w:t xml:space="preserve"> reduces the time used of </w:t>
+      </w:r>
+      <w:proofErr w:type="spellStart"/>
+      <w:r>
+        <w:rPr>
+          <w:rFonts w:ascii="Times New Roman" w:hAnsi="Times New Roman" w:cs="Times New Roman"/>
+          <w:sz w:val="24"/>
+          <w:szCs w:val="24"/>
+        </w:rPr>
+        <w:t>Apriori</w:t>
+      </w:r>
+      <w:proofErr w:type="spellEnd"/>
+      <w:r>
+        <w:rPr>
+          <w:rFonts w:ascii="Times New Roman" w:hAnsi="Times New Roman" w:cs="Times New Roman"/>
+          <w:sz w:val="24"/>
+          <w:szCs w:val="24"/>
+        </w:rPr>
+        <w:t>, because more frequent patterns can be pruned in process</w:t>
       </w:r>
       <w:r>
         <w:rPr>
@@ -1365,7 +1522,79 @@
           <w:sz w:val="24"/>
           <w:szCs w:val="24"/>
         </w:rPr>
-        <w:t xml:space="preserve">ime used of FP-tree does not be reduces because min_sup and min_conf does not reduces the candidate patterns generated, unlike Apriori </w:t>
+        <w:t xml:space="preserve">ime used of FP-tree does not </w:t>
+      </w:r>
+      <w:proofErr w:type="gramStart"/>
+      <w:r>
+        <w:rPr>
+          <w:rFonts w:ascii="Times New Roman" w:hAnsi="Times New Roman" w:cs="Times New Roman"/>
+          <w:sz w:val="24"/>
+          <w:szCs w:val="24"/>
+        </w:rPr>
+        <w:t>be</w:t>
+      </w:r>
+      <w:proofErr w:type="gramEnd"/>
+      <w:r>
+        <w:rPr>
+          <w:rFonts w:ascii="Times New Roman" w:hAnsi="Times New Roman" w:cs="Times New Roman"/>
+          <w:sz w:val="24"/>
+          <w:szCs w:val="24"/>
+        </w:rPr>
+        <w:t xml:space="preserve"> reduces because </w:t>
+      </w:r>
+      <w:proofErr w:type="spellStart"/>
+      <w:r>
+        <w:rPr>
+          <w:rFonts w:ascii="Times New Roman" w:hAnsi="Times New Roman" w:cs="Times New Roman"/>
+          <w:sz w:val="24"/>
+          <w:szCs w:val="24"/>
+        </w:rPr>
+        <w:t>min_sup</w:t>
+      </w:r>
+      <w:proofErr w:type="spellEnd"/>
+      <w:r>
+        <w:rPr>
+          <w:rFonts w:ascii="Times New Roman" w:hAnsi="Times New Roman" w:cs="Times New Roman"/>
+          <w:sz w:val="24"/>
+          <w:szCs w:val="24"/>
+        </w:rPr>
+        <w:t xml:space="preserve"> and </w:t>
+      </w:r>
+      <w:proofErr w:type="spellStart"/>
+      <w:r>
+        <w:rPr>
+          <w:rFonts w:ascii="Times New Roman" w:hAnsi="Times New Roman" w:cs="Times New Roman"/>
+          <w:sz w:val="24"/>
+          <w:szCs w:val="24"/>
+        </w:rPr>
+        <w:t>min_conf</w:t>
+      </w:r>
+      <w:proofErr w:type="spellEnd"/>
+      <w:r>
+        <w:rPr>
+          <w:rFonts w:ascii="Times New Roman" w:hAnsi="Times New Roman" w:cs="Times New Roman"/>
+          <w:sz w:val="24"/>
+          <w:szCs w:val="24"/>
+        </w:rPr>
+        <w:t xml:space="preserve"> does not reduces the candidate patterns generated, unlike </w:t>
+      </w:r>
+      <w:proofErr w:type="spellStart"/>
+      <w:r>
+        <w:rPr>
+          <w:rFonts w:ascii="Times New Roman" w:hAnsi="Times New Roman" w:cs="Times New Roman"/>
+          <w:sz w:val="24"/>
+          <w:szCs w:val="24"/>
+        </w:rPr>
+        <w:t>Apriori</w:t>
+      </w:r>
+      <w:proofErr w:type="spellEnd"/>
+      <w:r>
+        <w:rPr>
+          <w:rFonts w:ascii="Times New Roman" w:hAnsi="Times New Roman" w:cs="Times New Roman"/>
+          <w:sz w:val="24"/>
+          <w:szCs w:val="24"/>
+        </w:rPr>
+        <w:t xml:space="preserve"> </w:t>
       </w:r>
     </w:p>
     <w:p>
@@ -1419,7 +1648,43 @@
           <w:sz w:val="24"/>
           <w:szCs w:val="24"/>
         </w:rPr>
-        <w:t>ncreasing min_conf, with low min_sup, will reduces the number of rules found</w:t>
+        <w:t xml:space="preserve">ncreasing </w:t>
+      </w:r>
+      <w:proofErr w:type="spellStart"/>
+      <w:r>
+        <w:rPr>
+          <w:rFonts w:ascii="Times New Roman" w:hAnsi="Times New Roman" w:cs="Times New Roman"/>
+          <w:sz w:val="24"/>
+          <w:szCs w:val="24"/>
+        </w:rPr>
+        <w:t>min_conf</w:t>
+      </w:r>
+      <w:proofErr w:type="spellEnd"/>
+      <w:r>
+        <w:rPr>
+          <w:rFonts w:ascii="Times New Roman" w:hAnsi="Times New Roman" w:cs="Times New Roman"/>
+          <w:sz w:val="24"/>
+          <w:szCs w:val="24"/>
+        </w:rPr>
+        <w:t xml:space="preserve">, with low </w:t>
+      </w:r>
+      <w:proofErr w:type="spellStart"/>
+      <w:r>
+        <w:rPr>
+          <w:rFonts w:ascii="Times New Roman" w:hAnsi="Times New Roman" w:cs="Times New Roman"/>
+          <w:sz w:val="24"/>
+          <w:szCs w:val="24"/>
+        </w:rPr>
+        <w:t>min_sup</w:t>
+      </w:r>
+      <w:proofErr w:type="spellEnd"/>
+      <w:r>
+        <w:rPr>
+          <w:rFonts w:ascii="Times New Roman" w:hAnsi="Times New Roman" w:cs="Times New Roman"/>
+          <w:sz w:val="24"/>
+          <w:szCs w:val="24"/>
+        </w:rPr>
+        <w:t>, will reduces the number of rules found</w:t>
       </w:r>
     </w:p>
     <w:p>
@@ -1471,7 +1736,25 @@
           <w:sz w:val="24"/>
           <w:szCs w:val="24"/>
         </w:rPr>
-        <w:t>low min_sup = 0.</w:t>
+        <w:t xml:space="preserve">low </w:t>
+      </w:r>
+      <w:proofErr w:type="spellStart"/>
+      <w:r>
+        <w:rPr>
+          <w:rFonts w:ascii="Times New Roman" w:hAnsi="Times New Roman" w:cs="Times New Roman"/>
+          <w:sz w:val="24"/>
+          <w:szCs w:val="24"/>
+        </w:rPr>
+        <w:t>min_sup</w:t>
+      </w:r>
+      <w:proofErr w:type="spellEnd"/>
+      <w:r>
+        <w:rPr>
+          <w:rFonts w:ascii="Times New Roman" w:hAnsi="Times New Roman" w:cs="Times New Roman"/>
+          <w:sz w:val="24"/>
+          <w:szCs w:val="24"/>
+        </w:rPr>
+        <w:t xml:space="preserve"> = 0.</w:t>
       </w:r>
       <w:r>
         <w:rPr>
@@ -1505,7 +1788,25 @@
           <w:sz w:val="24"/>
           <w:szCs w:val="24"/>
         </w:rPr>
-        <w:t>low min_conf = 0.</w:t>
+        <w:t xml:space="preserve">low </w:t>
+      </w:r>
+      <w:proofErr w:type="spellStart"/>
+      <w:r>
+        <w:rPr>
+          <w:rFonts w:ascii="Times New Roman" w:hAnsi="Times New Roman" w:cs="Times New Roman"/>
+          <w:sz w:val="24"/>
+          <w:szCs w:val="24"/>
+        </w:rPr>
+        <w:t>min_conf</w:t>
+      </w:r>
+      <w:proofErr w:type="spellEnd"/>
+      <w:r>
+        <w:rPr>
+          <w:rFonts w:ascii="Times New Roman" w:hAnsi="Times New Roman" w:cs="Times New Roman"/>
+          <w:sz w:val="24"/>
+          <w:szCs w:val="24"/>
+        </w:rPr>
+        <w:t xml:space="preserve"> = 0.</w:t>
       </w:r>
       <w:r>
         <w:rPr>
@@ -1531,7 +1832,25 @@
           <w:sz w:val="24"/>
           <w:szCs w:val="24"/>
         </w:rPr>
-        <w:t>high min_sup = 0.</w:t>
+        <w:t xml:space="preserve">high </w:t>
+      </w:r>
+      <w:proofErr w:type="spellStart"/>
+      <w:r>
+        <w:rPr>
+          <w:rFonts w:ascii="Times New Roman" w:hAnsi="Times New Roman" w:cs="Times New Roman"/>
+          <w:sz w:val="24"/>
+          <w:szCs w:val="24"/>
+        </w:rPr>
+        <w:t>min_sup</w:t>
+      </w:r>
+      <w:proofErr w:type="spellEnd"/>
+      <w:r>
+        <w:rPr>
+          <w:rFonts w:ascii="Times New Roman" w:hAnsi="Times New Roman" w:cs="Times New Roman"/>
+          <w:sz w:val="24"/>
+          <w:szCs w:val="24"/>
+        </w:rPr>
+        <w:t xml:space="preserve"> = 0.</w:t>
       </w:r>
       <w:r>
         <w:rPr>
@@ -1565,7 +1884,25 @@
           <w:sz w:val="24"/>
           <w:szCs w:val="24"/>
         </w:rPr>
-        <w:t xml:space="preserve">high min_conf = 0.5 </w:t>
+        <w:t xml:space="preserve">high </w:t>
+      </w:r>
+      <w:proofErr w:type="spellStart"/>
+      <w:r>
+        <w:rPr>
+          <w:rFonts w:ascii="Times New Roman" w:hAnsi="Times New Roman" w:cs="Times New Roman"/>
+          <w:sz w:val="24"/>
+          <w:szCs w:val="24"/>
+        </w:rPr>
+        <w:t>min_conf</w:t>
+      </w:r>
+      <w:proofErr w:type="spellEnd"/>
+      <w:r>
+        <w:rPr>
+          <w:rFonts w:ascii="Times New Roman" w:hAnsi="Times New Roman" w:cs="Times New Roman"/>
+          <w:sz w:val="24"/>
+          <w:szCs w:val="24"/>
+        </w:rPr>
+        <w:t xml:space="preserve"> = 0.5 </w:t>
       </w:r>
     </w:p>
     <w:p>
@@ -1582,7 +1919,25 @@
           <w:sz w:val="24"/>
           <w:szCs w:val="24"/>
         </w:rPr>
-        <w:t>Record the time used by apriori and FP-tree under different combination of parameters mentioned, with the number of rules found respectively</w:t>
+        <w:t xml:space="preserve">Record the time used by </w:t>
+      </w:r>
+      <w:proofErr w:type="spellStart"/>
+      <w:r>
+        <w:rPr>
+          <w:rFonts w:ascii="Times New Roman" w:hAnsi="Times New Roman" w:cs="Times New Roman"/>
+          <w:sz w:val="24"/>
+          <w:szCs w:val="24"/>
+        </w:rPr>
+        <w:t>apriori</w:t>
+      </w:r>
+      <w:proofErr w:type="spellEnd"/>
+      <w:r>
+        <w:rPr>
+          <w:rFonts w:ascii="Times New Roman" w:hAnsi="Times New Roman" w:cs="Times New Roman"/>
+          <w:sz w:val="24"/>
+          <w:szCs w:val="24"/>
+        </w:rPr>
+        <w:t xml:space="preserve"> and FP-tree under different combination of parameters mentioned, with the number of rules found respectively</w:t>
       </w:r>
     </w:p>
     <w:tbl>
@@ -1720,6 +2075,7 @@
                 <w:szCs w:val="24"/>
               </w:rPr>
             </w:pPr>
+            <w:proofErr w:type="spellStart"/>
             <w:r>
               <w:rPr>
                 <w:rFonts w:ascii="Times New Roman" w:hAnsi="Times New Roman" w:cs="Times New Roman"/>
@@ -1728,6 +2084,7 @@
               </w:rPr>
               <w:t>min_sup</w:t>
             </w:r>
+            <w:proofErr w:type="spellEnd"/>
           </w:p>
         </w:tc>
         <w:tc>
@@ -1742,6 +2099,7 @@
                 <w:szCs w:val="24"/>
               </w:rPr>
             </w:pPr>
+            <w:proofErr w:type="spellStart"/>
             <w:r>
               <w:rPr>
                 <w:rFonts w:ascii="Times New Roman" w:hAnsi="Times New Roman" w:cs="Times New Roman"/>
@@ -1750,6 +2108,7 @@
               </w:rPr>
               <w:t>min_conf</w:t>
             </w:r>
+            <w:proofErr w:type="spellEnd"/>
           </w:p>
         </w:tc>
         <w:tc>
@@ -1764,6 +2123,7 @@
                 <w:szCs w:val="24"/>
               </w:rPr>
             </w:pPr>
+            <w:proofErr w:type="spellStart"/>
             <w:r>
               <w:rPr>
                 <w:rFonts w:ascii="Times New Roman" w:hAnsi="Times New Roman" w:cs="Times New Roman" w:hint="eastAsia"/>
@@ -1780,6 +2140,7 @@
               </w:rPr>
               <w:t>priori</w:t>
             </w:r>
+            <w:proofErr w:type="spellEnd"/>
           </w:p>
         </w:tc>
         <w:tc>
@@ -1824,6 +2185,7 @@
                 <w:szCs w:val="24"/>
               </w:rPr>
             </w:pPr>
+            <w:proofErr w:type="spellStart"/>
             <w:r>
               <w:rPr>
                 <w:rFonts w:ascii="Times New Roman" w:hAnsi="Times New Roman" w:cs="Times New Roman" w:hint="eastAsia"/>
@@ -1840,6 +2202,7 @@
               </w:rPr>
               <w:t>priori</w:t>
             </w:r>
+            <w:proofErr w:type="spellEnd"/>
           </w:p>
         </w:tc>
         <w:tc>
@@ -2703,7 +3066,25 @@
           <w:sz w:val="24"/>
           <w:szCs w:val="24"/>
         </w:rPr>
-        <w:t>he only different is the time-used for FP-tree is approximately less or equal to the time-used for Apriori, this should because to the difference of datasets.</w:t>
+        <w:t xml:space="preserve">he only different is the time-used for FP-tree is approximately less or equal to the time-used for </w:t>
+      </w:r>
+      <w:proofErr w:type="spellStart"/>
+      <w:r>
+        <w:rPr>
+          <w:rFonts w:ascii="Times New Roman" w:hAnsi="Times New Roman" w:cs="Times New Roman"/>
+          <w:sz w:val="24"/>
+          <w:szCs w:val="24"/>
+        </w:rPr>
+        <w:t>Apriori</w:t>
+      </w:r>
+      <w:proofErr w:type="spellEnd"/>
+      <w:r>
+        <w:rPr>
+          <w:rFonts w:ascii="Times New Roman" w:hAnsi="Times New Roman" w:cs="Times New Roman"/>
+          <w:sz w:val="24"/>
+          <w:szCs w:val="24"/>
+        </w:rPr>
+        <w:t>, this should because to the difference of datasets.</w:t>
       </w:r>
     </w:p>
     <w:p>
@@ -2715,11 +3096,12 @@
         </w:numPr>
         <w:ind w:firstLineChars="0"/>
         <w:rPr>
-          <w:rFonts w:ascii="Times New Roman" w:hAnsi="Times New Roman" w:cs="Times New Roman"/>
+          <w:rFonts w:ascii="Times New Roman" w:hAnsi="Times New Roman" w:cs="Times New Roman" w:hint="eastAsia"/>
           <w:sz w:val="24"/>
           <w:szCs w:val="24"/>
         </w:rPr>
       </w:pPr>
+      <w:proofErr w:type="gramStart"/>
       <w:r>
         <w:rPr>
           <w:rFonts w:ascii="Times New Roman" w:hAnsi="Times New Roman" w:cs="Times New Roman" w:hint="eastAsia"/>
@@ -2734,7 +3116,34 @@
           <w:sz w:val="24"/>
           <w:szCs w:val="24"/>
         </w:rPr>
-        <w:t xml:space="preserve">hus the relative time used depends on dataset but not the parameters. We cannot conclude that Apriori is always slower or faster than FP-tree. </w:t>
+        <w:t>hus</w:t>
+      </w:r>
+      <w:proofErr w:type="gramEnd"/>
+      <w:r>
+        <w:rPr>
+          <w:rFonts w:ascii="Times New Roman" w:hAnsi="Times New Roman" w:cs="Times New Roman"/>
+          <w:sz w:val="24"/>
+          <w:szCs w:val="24"/>
+        </w:rPr>
+        <w:t xml:space="preserve"> the relative time used depends on dataset but not the parameters. We cannot conclude that </w:t>
+      </w:r>
+      <w:proofErr w:type="spellStart"/>
+      <w:r>
+        <w:rPr>
+          <w:rFonts w:ascii="Times New Roman" w:hAnsi="Times New Roman" w:cs="Times New Roman"/>
+          <w:sz w:val="24"/>
+          <w:szCs w:val="24"/>
+        </w:rPr>
+        <w:t>Apriori</w:t>
+      </w:r>
+      <w:proofErr w:type="spellEnd"/>
+      <w:r>
+        <w:rPr>
+          <w:rFonts w:ascii="Times New Roman" w:hAnsi="Times New Roman" w:cs="Times New Roman"/>
+          <w:sz w:val="24"/>
+          <w:szCs w:val="24"/>
+        </w:rPr>
+        <w:t xml:space="preserve"> is always slower or faster than FP-tree. </w:t>
       </w:r>
     </w:p>
     <w:p>
@@ -2828,7 +3237,25 @@
           <w:sz w:val="24"/>
           <w:szCs w:val="24"/>
         </w:rPr>
-        <w:t>low min_sup = 0.</w:t>
+        <w:t xml:space="preserve">low </w:t>
+      </w:r>
+      <w:proofErr w:type="spellStart"/>
+      <w:r>
+        <w:rPr>
+          <w:rFonts w:ascii="Times New Roman" w:hAnsi="Times New Roman" w:cs="Times New Roman"/>
+          <w:sz w:val="24"/>
+          <w:szCs w:val="24"/>
+        </w:rPr>
+        <w:t>min_sup</w:t>
+      </w:r>
+      <w:proofErr w:type="spellEnd"/>
+      <w:r>
+        <w:rPr>
+          <w:rFonts w:ascii="Times New Roman" w:hAnsi="Times New Roman" w:cs="Times New Roman"/>
+          <w:sz w:val="24"/>
+          <w:szCs w:val="24"/>
+        </w:rPr>
+        <w:t xml:space="preserve"> = 0.</w:t>
       </w:r>
       <w:r>
         <w:rPr>
@@ -2854,7 +3281,25 @@
           <w:sz w:val="24"/>
           <w:szCs w:val="24"/>
         </w:rPr>
-        <w:t>low min_conf = 0.</w:t>
+        <w:t xml:space="preserve">low </w:t>
+      </w:r>
+      <w:proofErr w:type="spellStart"/>
+      <w:r>
+        <w:rPr>
+          <w:rFonts w:ascii="Times New Roman" w:hAnsi="Times New Roman" w:cs="Times New Roman"/>
+          <w:sz w:val="24"/>
+          <w:szCs w:val="24"/>
+        </w:rPr>
+        <w:t>min_conf</w:t>
+      </w:r>
+      <w:proofErr w:type="spellEnd"/>
+      <w:r>
+        <w:rPr>
+          <w:rFonts w:ascii="Times New Roman" w:hAnsi="Times New Roman" w:cs="Times New Roman"/>
+          <w:sz w:val="24"/>
+          <w:szCs w:val="24"/>
+        </w:rPr>
+        <w:t xml:space="preserve"> = 0.</w:t>
       </w:r>
       <w:r>
         <w:rPr>
@@ -2880,7 +3325,25 @@
           <w:sz w:val="24"/>
           <w:szCs w:val="24"/>
         </w:rPr>
-        <w:t>high min_sup = 0.</w:t>
+        <w:t xml:space="preserve">high </w:t>
+      </w:r>
+      <w:proofErr w:type="spellStart"/>
+      <w:r>
+        <w:rPr>
+          <w:rFonts w:ascii="Times New Roman" w:hAnsi="Times New Roman" w:cs="Times New Roman"/>
+          <w:sz w:val="24"/>
+          <w:szCs w:val="24"/>
+        </w:rPr>
+        <w:t>min_sup</w:t>
+      </w:r>
+      <w:proofErr w:type="spellEnd"/>
+      <w:r>
+        <w:rPr>
+          <w:rFonts w:ascii="Times New Roman" w:hAnsi="Times New Roman" w:cs="Times New Roman"/>
+          <w:sz w:val="24"/>
+          <w:szCs w:val="24"/>
+        </w:rPr>
+        <w:t xml:space="preserve"> = 0.</w:t>
       </w:r>
       <w:r>
         <w:rPr>
@@ -2906,7 +3369,25 @@
           <w:sz w:val="24"/>
           <w:szCs w:val="24"/>
         </w:rPr>
-        <w:t xml:space="preserve">high min_conf = 0.5 </w:t>
+        <w:t xml:space="preserve">high </w:t>
+      </w:r>
+      <w:proofErr w:type="spellStart"/>
+      <w:r>
+        <w:rPr>
+          <w:rFonts w:ascii="Times New Roman" w:hAnsi="Times New Roman" w:cs="Times New Roman"/>
+          <w:sz w:val="24"/>
+          <w:szCs w:val="24"/>
+        </w:rPr>
+        <w:t>min_conf</w:t>
+      </w:r>
+      <w:proofErr w:type="spellEnd"/>
+      <w:r>
+        <w:rPr>
+          <w:rFonts w:ascii="Times New Roman" w:hAnsi="Times New Roman" w:cs="Times New Roman"/>
+          <w:sz w:val="24"/>
+          <w:szCs w:val="24"/>
+        </w:rPr>
+        <w:t xml:space="preserve"> = 0.5 </w:t>
       </w:r>
     </w:p>
     <w:p>
@@ -2923,7 +3404,25 @@
           <w:sz w:val="24"/>
           <w:szCs w:val="24"/>
         </w:rPr>
-        <w:t>Record the time used by apriori and FP-tree under different combination of parameters mentioned, with the number of rules found respectively</w:t>
+        <w:t xml:space="preserve">Record the time used by </w:t>
+      </w:r>
+      <w:proofErr w:type="spellStart"/>
+      <w:r>
+        <w:rPr>
+          <w:rFonts w:ascii="Times New Roman" w:hAnsi="Times New Roman" w:cs="Times New Roman"/>
+          <w:sz w:val="24"/>
+          <w:szCs w:val="24"/>
+        </w:rPr>
+        <w:t>apriori</w:t>
+      </w:r>
+      <w:proofErr w:type="spellEnd"/>
+      <w:r>
+        <w:rPr>
+          <w:rFonts w:ascii="Times New Roman" w:hAnsi="Times New Roman" w:cs="Times New Roman"/>
+          <w:sz w:val="24"/>
+          <w:szCs w:val="24"/>
+        </w:rPr>
+        <w:t xml:space="preserve"> and FP-tree under different combination of parameters mentioned, with the number of rules found respectively</w:t>
       </w:r>
     </w:p>
     <w:tbl>
@@ -3061,6 +3560,7 @@
                 <w:szCs w:val="24"/>
               </w:rPr>
             </w:pPr>
+            <w:proofErr w:type="spellStart"/>
             <w:r>
               <w:rPr>
                 <w:rFonts w:ascii="Times New Roman" w:hAnsi="Times New Roman" w:cs="Times New Roman"/>
@@ -3069,6 +3569,7 @@
               </w:rPr>
               <w:t>min_sup</w:t>
             </w:r>
+            <w:proofErr w:type="spellEnd"/>
           </w:p>
         </w:tc>
         <w:tc>
@@ -3083,6 +3584,7 @@
                 <w:szCs w:val="24"/>
               </w:rPr>
             </w:pPr>
+            <w:proofErr w:type="spellStart"/>
             <w:r>
               <w:rPr>
                 <w:rFonts w:ascii="Times New Roman" w:hAnsi="Times New Roman" w:cs="Times New Roman"/>
@@ -3091,6 +3593,7 @@
               </w:rPr>
               <w:t>min_conf</w:t>
             </w:r>
+            <w:proofErr w:type="spellEnd"/>
           </w:p>
         </w:tc>
         <w:tc>
@@ -3105,6 +3608,7 @@
                 <w:szCs w:val="24"/>
               </w:rPr>
             </w:pPr>
+            <w:proofErr w:type="spellStart"/>
             <w:r>
               <w:rPr>
                 <w:rFonts w:ascii="Times New Roman" w:hAnsi="Times New Roman" w:cs="Times New Roman" w:hint="eastAsia"/>
@@ -3121,6 +3625,7 @@
               </w:rPr>
               <w:t>priori</w:t>
             </w:r>
+            <w:proofErr w:type="spellEnd"/>
           </w:p>
         </w:tc>
         <w:tc>
@@ -3165,6 +3670,7 @@
                 <w:szCs w:val="24"/>
               </w:rPr>
             </w:pPr>
+            <w:proofErr w:type="spellStart"/>
             <w:r>
               <w:rPr>
                 <w:rFonts w:ascii="Times New Roman" w:hAnsi="Times New Roman" w:cs="Times New Roman" w:hint="eastAsia"/>
@@ -3181,6 +3687,7 @@
               </w:rPr>
               <w:t>priori</w:t>
             </w:r>
+            <w:proofErr w:type="spellEnd"/>
           </w:p>
         </w:tc>
         <w:tc>
@@ -3977,7 +4484,7 @@
         </w:numPr>
         <w:ind w:firstLineChars="0"/>
         <w:rPr>
-          <w:rFonts w:ascii="Times New Roman" w:hAnsi="Times New Roman" w:cs="Times New Roman"/>
+          <w:rFonts w:ascii="Times New Roman" w:hAnsi="Times New Roman" w:cs="Times New Roman" w:hint="eastAsia"/>
           <w:sz w:val="24"/>
           <w:szCs w:val="24"/>
         </w:rPr>
@@ -3996,7 +4503,43 @@
           <w:sz w:val="24"/>
           <w:szCs w:val="24"/>
         </w:rPr>
-        <w:t>he only things different from others is that FP-tree found more rules than Apriori when high min_sup. It</w:t>
+        <w:t xml:space="preserve">he only things different from others is that FP-tree found more rules than </w:t>
+      </w:r>
+      <w:proofErr w:type="spellStart"/>
+      <w:r>
+        <w:rPr>
+          <w:rFonts w:ascii="Times New Roman" w:hAnsi="Times New Roman" w:cs="Times New Roman"/>
+          <w:sz w:val="24"/>
+          <w:szCs w:val="24"/>
+        </w:rPr>
+        <w:t>Apriori</w:t>
+      </w:r>
+      <w:proofErr w:type="spellEnd"/>
+      <w:r>
+        <w:rPr>
+          <w:rFonts w:ascii="Times New Roman" w:hAnsi="Times New Roman" w:cs="Times New Roman"/>
+          <w:sz w:val="24"/>
+          <w:szCs w:val="24"/>
+        </w:rPr>
+        <w:t xml:space="preserve"> when high </w:t>
+      </w:r>
+      <w:proofErr w:type="spellStart"/>
+      <w:r>
+        <w:rPr>
+          <w:rFonts w:ascii="Times New Roman" w:hAnsi="Times New Roman" w:cs="Times New Roman"/>
+          <w:sz w:val="24"/>
+          <w:szCs w:val="24"/>
+        </w:rPr>
+        <w:t>min_sup</w:t>
+      </w:r>
+      <w:proofErr w:type="spellEnd"/>
+      <w:r>
+        <w:rPr>
+          <w:rFonts w:ascii="Times New Roman" w:hAnsi="Times New Roman" w:cs="Times New Roman"/>
+          <w:sz w:val="24"/>
+          <w:szCs w:val="24"/>
+        </w:rPr>
+        <w:t>. It</w:t>
       </w:r>
       <w:r>
         <w:rPr>
@@ -4060,7 +4603,7 @@
         <w:rFonts w:ascii="Wingdings" w:hAnsi="Wingdings" w:hint="default"/>
       </w:rPr>
     </w:lvl>
-    <w:lvl w:ilvl="1" w:tplc="04090003" w:tentative="1">
+    <w:lvl w:ilvl="1" w:tplc="04090003">
       <w:start w:val="1"/>
       <w:numFmt w:val="bullet"/>
       <w:lvlText w:val=""/>

</xml_diff>